<commit_message>
Continued progress on report and readme
Need to now:
----check magnification map and shape distortions map results. Make sure they give same results and they are correct. Giving figure 5
--- Analyse convergence on magnification map and produce a plot to demonstrate it.
 Giving figure 6
--- Show the results of lensing a binary with one approx. as much dimmer and extracting the ratio of radii. Giving figure 7
--- Show how the same can be done when the two are misaligned by checking the difference in heights of peaks and then extracting. Giving figure 8.

The extraction of Radii needs errors to it. Ask how this could be estimated.
</commit_message>
<xml_diff>
--- a/Project_completed/Write up/SC grav. lensing project report.docx
+++ b/Project_completed/Write up/SC grav. lensing project report.docx
@@ -507,10 +507,10 @@
         </w:rPr>
         <w:lastRenderedPageBreak/>
         <w:drawing>
-          <wp:inline distT="0" distB="0" distL="0" distR="0" wp14:anchorId="67ED9206" wp14:editId="713EBBE5">
-            <wp:extent cx="6060454" cy="2758440"/>
-            <wp:effectExtent l="0" t="0" r="0" b="3810"/>
-            <wp:docPr id="7" name="Picture 7" descr="A picture containing background pattern&#10;&#10;Description automatically generated"/>
+          <wp:inline distT="0" distB="0" distL="0" distR="0" wp14:anchorId="308C1828" wp14:editId="42BFD41B">
+            <wp:extent cx="5889625" cy="2667000"/>
+            <wp:effectExtent l="0" t="0" r="0" b="0"/>
+            <wp:docPr id="9" name="Picture 9" descr="A picture containing background pattern&#10;&#10;Description automatically generated"/>
             <wp:cNvGraphicFramePr>
               <a:graphicFrameLocks xmlns:a="http://schemas.openxmlformats.org/drawingml/2006/main" noChangeAspect="1"/>
             </wp:cNvGraphicFramePr>
@@ -518,7 +518,7 @@
               <a:graphicData uri="http://schemas.openxmlformats.org/drawingml/2006/picture">
                 <pic:pic xmlns:pic="http://schemas.openxmlformats.org/drawingml/2006/picture">
                   <pic:nvPicPr>
-                    <pic:cNvPr id="7" name="Picture 7" descr="A picture containing background pattern&#10;&#10;Description automatically generated"/>
+                    <pic:cNvPr id="9" name="Picture 9" descr="A picture containing background pattern&#10;&#10;Description automatically generated"/>
                     <pic:cNvPicPr/>
                   </pic:nvPicPr>
                   <pic:blipFill rotWithShape="1">
@@ -529,13 +529,13 @@
                         </a:ext>
                       </a:extLst>
                     </a:blip>
-                    <a:srcRect l="12306" t="13606" r="9778" b="12942"/>
+                    <a:srcRect l="12630" t="14043" r="9861" b="13263"/>
                     <a:stretch/>
                   </pic:blipFill>
                   <pic:spPr bwMode="auto">
                     <a:xfrm>
                       <a:off x="0" y="0"/>
-                      <a:ext cx="6069136" cy="2762392"/>
+                      <a:ext cx="5892704" cy="2668394"/>
                     </a:xfrm>
                     <a:prstGeom prst="rect">
                       <a:avLst/>
@@ -558,6 +558,7 @@
     </w:p>
     <w:p>
       <w:pPr>
+        <w:spacing w:after="0"/>
         <w:jc w:val="center"/>
         <w:rPr>
           <w:rFonts w:eastAsiaTheme="minorEastAsia"/>
@@ -1142,52 +1143,112 @@
         <w:rPr>
           <w:rFonts w:eastAsiaTheme="minorEastAsia"/>
         </w:rPr>
-        <w:t xml:space="preserve"> expanded</w:t>
-      </w:r>
-      <w:r>
-        <w:rPr>
-          <w:rFonts w:eastAsiaTheme="minorEastAsia"/>
-        </w:rPr>
-        <w:t xml:space="preserve"> domain</w:t>
-      </w:r>
-      <w:r>
-        <w:rPr>
-          <w:rFonts w:eastAsiaTheme="minorEastAsia"/>
-        </w:rPr>
-        <w:t xml:space="preserve"> (</w:t>
+        <w:t xml:space="preserve"> </w:t>
+      </w:r>
+      <w:r>
+        <w:rPr>
+          <w:rFonts w:eastAsiaTheme="minorEastAsia"/>
+        </w:rPr>
+        <w:t>domain</w:t>
+      </w:r>
+      <w:r>
+        <w:rPr>
+          <w:rFonts w:eastAsiaTheme="minorEastAsia"/>
+        </w:rPr>
+        <w:t xml:space="preserve"> </w:t>
+      </w:r>
+      <w:r>
+        <w:rPr>
+          <w:rFonts w:eastAsiaTheme="minorEastAsia"/>
+        </w:rPr>
+        <w:t>of reduced coordinates</w:t>
+      </w:r>
+      <w:r>
+        <w:rPr>
+          <w:rFonts w:eastAsiaTheme="minorEastAsia"/>
+        </w:rPr>
+        <w:t xml:space="preserve"> </w:t>
       </w:r>
       <m:oMath>
         <m:r>
           <w:rPr>
             <w:rFonts w:ascii="Cambria Math" w:eastAsiaTheme="minorEastAsia" w:hAnsi="Cambria Math"/>
           </w:rPr>
+          <m:t>d=3</m:t>
+        </m:r>
+      </m:oMath>
+      <w:r>
+        <w:rPr>
+          <w:rFonts w:eastAsiaTheme="minorEastAsia"/>
+        </w:rPr>
+        <w:t xml:space="preserve"> </w:t>
+      </w:r>
+      <w:r>
+        <w:rPr>
+          <w:rFonts w:eastAsiaTheme="minorEastAsia"/>
+        </w:rPr>
+        <w:t>giving</w:t>
+      </w:r>
+      <w:r>
+        <w:rPr>
+          <w:rFonts w:eastAsiaTheme="minorEastAsia"/>
+        </w:rPr>
+        <w:t xml:space="preserve"> </w:t>
+      </w:r>
+      <w:r>
+        <w:rPr>
+          <w:rFonts w:eastAsiaTheme="minorEastAsia"/>
+        </w:rPr>
+        <w:t xml:space="preserve">reduced coordinate </w:t>
+      </w:r>
+      <w:r>
+        <w:rPr>
+          <w:rFonts w:eastAsiaTheme="minorEastAsia"/>
+        </w:rPr>
+        <w:t>range</w:t>
+      </w:r>
+      <w:r>
+        <w:rPr>
+          <w:rFonts w:eastAsiaTheme="minorEastAsia"/>
+        </w:rPr>
+        <w:t xml:space="preserve"> of</w:t>
+      </w:r>
+      <w:r>
+        <w:rPr>
+          <w:rFonts w:eastAsiaTheme="minorEastAsia"/>
+        </w:rPr>
+        <w:t xml:space="preserve"> </w:t>
+      </w:r>
+      <m:oMath>
+        <m:r>
+          <w:rPr>
+            <w:rFonts w:ascii="Cambria Math" w:eastAsiaTheme="minorEastAsia" w:hAnsi="Cambria Math"/>
+          </w:rPr>
+          <m:t>(-</m:t>
+        </m:r>
+        <m:r>
+          <w:rPr>
+            <w:rFonts w:ascii="Cambria Math" w:eastAsiaTheme="minorEastAsia" w:hAnsi="Cambria Math"/>
+          </w:rPr>
           <m:t>d</m:t>
         </m:r>
-      </m:oMath>
-      <w:r>
-        <w:rPr>
-          <w:rFonts w:eastAsiaTheme="minorEastAsia"/>
-        </w:rPr>
-        <w:t>)</w:t>
-      </w:r>
-      <w:r>
-        <w:rPr>
-          <w:rFonts w:eastAsiaTheme="minorEastAsia"/>
-        </w:rPr>
-        <w:t xml:space="preserve"> of reduced coordinates</w:t>
-      </w:r>
-      <w:r>
-        <w:rPr>
-          <w:rFonts w:eastAsiaTheme="minorEastAsia"/>
-        </w:rPr>
-        <w:t xml:space="preserve"> </w:t>
-      </w:r>
-      <m:oMath>
-        <m:r>
-          <w:rPr>
-            <w:rFonts w:ascii="Cambria Math" w:eastAsiaTheme="minorEastAsia" w:hAnsi="Cambria Math"/>
-          </w:rPr>
-          <m:t>(-3,  3)</m:t>
+        <m:r>
+          <w:rPr>
+            <w:rFonts w:ascii="Cambria Math" w:eastAsiaTheme="minorEastAsia" w:hAnsi="Cambria Math"/>
+          </w:rPr>
+          <m:t xml:space="preserve">,  </m:t>
+        </m:r>
+        <m:r>
+          <w:rPr>
+            <w:rFonts w:ascii="Cambria Math" w:eastAsiaTheme="minorEastAsia" w:hAnsi="Cambria Math"/>
+          </w:rPr>
+          <m:t>d</m:t>
+        </m:r>
+        <m:r>
+          <w:rPr>
+            <w:rFonts w:ascii="Cambria Math" w:eastAsiaTheme="minorEastAsia" w:hAnsi="Cambria Math"/>
+          </w:rPr>
+          <m:t>)</m:t>
         </m:r>
       </m:oMath>
       <w:r>
@@ -1451,12 +1512,1111 @@
       <w:r>
         <w:rPr>
           <w:rFonts w:eastAsiaTheme="minorEastAsia"/>
+          <w:noProof/>
+        </w:rPr>
+        <w:drawing>
+          <wp:inline distT="0" distB="0" distL="0" distR="0" wp14:anchorId="34D558C9" wp14:editId="155FF229">
+            <wp:extent cx="5866772" cy="2682240"/>
+            <wp:effectExtent l="0" t="0" r="635" b="3810"/>
+            <wp:docPr id="10" name="Picture 10" descr="A picture containing text, night sky&#10;&#10;Description automatically generated"/>
+            <wp:cNvGraphicFramePr>
+              <a:graphicFrameLocks xmlns:a="http://schemas.openxmlformats.org/drawingml/2006/main" noChangeAspect="1"/>
+            </wp:cNvGraphicFramePr>
+            <a:graphic xmlns:a="http://schemas.openxmlformats.org/drawingml/2006/main">
+              <a:graphicData uri="http://schemas.openxmlformats.org/drawingml/2006/picture">
+                <pic:pic xmlns:pic="http://schemas.openxmlformats.org/drawingml/2006/picture">
+                  <pic:nvPicPr>
+                    <pic:cNvPr id="10" name="Picture 10" descr="A picture containing text, night sky&#10;&#10;Description automatically generated"/>
+                    <pic:cNvPicPr/>
+                  </pic:nvPicPr>
+                  <pic:blipFill rotWithShape="1">
+                    <a:blip r:embed="rId8" cstate="print">
+                      <a:extLst>
+                        <a:ext uri="{28A0092B-C50C-407E-A947-70E740481C1C}">
+                          <a14:useLocalDpi xmlns:a14="http://schemas.microsoft.com/office/drawing/2010/main" val="0"/>
+                        </a:ext>
+                      </a:extLst>
+                    </a:blip>
+                    <a:srcRect l="12497" t="13768" r="9862" b="12712"/>
+                    <a:stretch/>
+                  </pic:blipFill>
+                  <pic:spPr bwMode="auto">
+                    <a:xfrm>
+                      <a:off x="0" y="0"/>
+                      <a:ext cx="5876058" cy="2686485"/>
+                    </a:xfrm>
+                    <a:prstGeom prst="rect">
+                      <a:avLst/>
+                    </a:prstGeom>
+                    <a:ln>
+                      <a:noFill/>
+                    </a:ln>
+                    <a:extLst>
+                      <a:ext uri="{53640926-AAD7-44D8-BBD7-CCE9431645EC}">
+                        <a14:shadowObscured xmlns:a14="http://schemas.microsoft.com/office/drawing/2010/main"/>
+                      </a:ext>
+                    </a:extLst>
+                  </pic:spPr>
+                </pic:pic>
+              </a:graphicData>
+            </a:graphic>
+          </wp:inline>
+        </w:drawing>
+      </w:r>
+      <w:r>
+        <w:rPr>
+          <w:rFonts w:eastAsiaTheme="minorEastAsia"/>
         </w:rPr>
         <w:t xml:space="preserve"> </w:t>
       </w:r>
     </w:p>
     <w:p>
       <w:pPr>
+        <w:spacing w:after="0"/>
+        <w:jc w:val="center"/>
+        <w:rPr>
+          <w:rFonts w:eastAsiaTheme="minorEastAsia"/>
+        </w:rPr>
+      </w:pPr>
+      <w:r>
+        <w:rPr>
+          <w:rFonts w:eastAsiaTheme="minorEastAsia"/>
+        </w:rPr>
+        <w:t xml:space="preserve">Figure.3 </w:t>
+      </w:r>
+      <w:r>
+        <w:rPr>
+          <w:rFonts w:eastAsiaTheme="minorEastAsia"/>
+        </w:rPr>
+        <w:t xml:space="preserve">–jpg image lensed using a black hole lens </w:t>
+      </w:r>
+      <m:oMath>
+        <m:r>
+          <w:rPr>
+            <w:rFonts w:ascii="Cambria Math" w:eastAsiaTheme="minorEastAsia" w:hAnsi="Cambria Math"/>
+          </w:rPr>
+          <m:t>(</m:t>
+        </m:r>
+        <m:sSub>
+          <m:sSubPr>
+            <m:ctrlPr>
+              <w:rPr>
+                <w:rFonts w:ascii="Cambria Math" w:eastAsiaTheme="minorEastAsia" w:hAnsi="Cambria Math"/>
+                <w:i/>
+              </w:rPr>
+            </m:ctrlPr>
+          </m:sSubPr>
+          <m:e>
+            <m:r>
+              <w:rPr>
+                <w:rFonts w:ascii="Cambria Math" w:eastAsiaTheme="minorEastAsia" w:hAnsi="Cambria Math"/>
+              </w:rPr>
+              <m:t>r</m:t>
+            </m:r>
+          </m:e>
+          <m:sub>
+            <m:r>
+              <w:rPr>
+                <w:rFonts w:ascii="Cambria Math" w:eastAsiaTheme="minorEastAsia" w:hAnsi="Cambria Math"/>
+              </w:rPr>
+              <m:t>c</m:t>
+            </m:r>
+          </m:sub>
+        </m:sSub>
+        <m:r>
+          <w:rPr>
+            <w:rFonts w:ascii="Cambria Math" w:eastAsiaTheme="minorEastAsia" w:hAnsi="Cambria Math"/>
+          </w:rPr>
+          <m:t>=0)</m:t>
+        </m:r>
+      </m:oMath>
+    </w:p>
+    <w:p>
+      <w:pPr>
+        <w:spacing w:after="0"/>
+        <w:jc w:val="center"/>
+        <w:rPr>
+          <w:rFonts w:eastAsiaTheme="minorEastAsia"/>
+        </w:rPr>
+      </w:pPr>
+      <w:r>
+        <w:rPr>
+          <w:rFonts w:eastAsiaTheme="minorEastAsia"/>
+        </w:rPr>
+        <w:t>Figure.3.a (LEFT): Original jpg image of Messier 65 (credit: Maciej Tomasz Jarema).</w:t>
+      </w:r>
+      <w:r>
+        <w:rPr>
+          <w:rFonts w:eastAsiaTheme="minorEastAsia"/>
+        </w:rPr>
+        <w:t xml:space="preserve"> The jpg</w:t>
+      </w:r>
+      <w:r>
+        <w:rPr>
+          <w:rFonts w:eastAsiaTheme="minorEastAsia"/>
+        </w:rPr>
+        <w:t xml:space="preserve"> was cut to a square</w:t>
+      </w:r>
+      <w:r>
+        <w:rPr>
+          <w:rFonts w:eastAsiaTheme="minorEastAsia"/>
+        </w:rPr>
+        <w:t xml:space="preserve"> size </w:t>
+      </w:r>
+      <w:r>
+        <w:rPr>
+          <w:rFonts w:eastAsiaTheme="minorEastAsia"/>
+        </w:rPr>
+        <w:t xml:space="preserve">of </w:t>
+      </w:r>
+      <m:oMath>
+        <m:d>
+          <m:dPr>
+            <m:ctrlPr>
+              <w:rPr>
+                <w:rFonts w:ascii="Cambria Math" w:eastAsiaTheme="minorEastAsia" w:hAnsi="Cambria Math"/>
+                <w:i/>
+              </w:rPr>
+            </m:ctrlPr>
+          </m:dPr>
+          <m:e>
+            <m:r>
+              <w:rPr>
+                <w:rFonts w:ascii="Cambria Math" w:eastAsiaTheme="minorEastAsia" w:hAnsi="Cambria Math"/>
+              </w:rPr>
+              <m:t>1121 ×1121</m:t>
+            </m:r>
+          </m:e>
+        </m:d>
+      </m:oMath>
+      <w:r>
+        <w:rPr>
+          <w:rFonts w:eastAsiaTheme="minorEastAsia"/>
+        </w:rPr>
+        <w:t xml:space="preserve"> pixels.</w:t>
+      </w:r>
+    </w:p>
+    <w:p>
+      <w:pPr>
+        <w:spacing w:after="0"/>
+        <w:jc w:val="center"/>
+        <w:rPr>
+          <w:rFonts w:eastAsiaTheme="minorEastAsia"/>
+        </w:rPr>
+      </w:pPr>
+      <w:r>
+        <w:rPr>
+          <w:rFonts w:eastAsiaTheme="minorEastAsia"/>
+        </w:rPr>
+        <w:t xml:space="preserve">Figure.3.b (RIGHT): Lensed jpg image with black hole lens </w:t>
+      </w:r>
+      <m:oMath>
+        <m:d>
+          <m:dPr>
+            <m:ctrlPr>
+              <w:rPr>
+                <w:rFonts w:ascii="Cambria Math" w:eastAsiaTheme="minorEastAsia" w:hAnsi="Cambria Math"/>
+                <w:i/>
+              </w:rPr>
+            </m:ctrlPr>
+          </m:dPr>
+          <m:e>
+            <m:sSub>
+              <m:sSubPr>
+                <m:ctrlPr>
+                  <w:rPr>
+                    <w:rFonts w:ascii="Cambria Math" w:eastAsiaTheme="minorEastAsia" w:hAnsi="Cambria Math"/>
+                    <w:i/>
+                  </w:rPr>
+                </m:ctrlPr>
+              </m:sSubPr>
+              <m:e>
+                <m:r>
+                  <w:rPr>
+                    <w:rFonts w:ascii="Cambria Math" w:eastAsiaTheme="minorEastAsia" w:hAnsi="Cambria Math"/>
+                  </w:rPr>
+                  <m:t>r</m:t>
+                </m:r>
+              </m:e>
+              <m:sub>
+                <m:r>
+                  <w:rPr>
+                    <w:rFonts w:ascii="Cambria Math" w:eastAsiaTheme="minorEastAsia" w:hAnsi="Cambria Math"/>
+                  </w:rPr>
+                  <m:t>c</m:t>
+                </m:r>
+              </m:sub>
+            </m:sSub>
+            <m:r>
+              <w:rPr>
+                <w:rFonts w:ascii="Cambria Math" w:eastAsiaTheme="minorEastAsia" w:hAnsi="Cambria Math"/>
+              </w:rPr>
+              <m:t>=0,  ε=0</m:t>
+            </m:r>
+          </m:e>
+        </m:d>
+      </m:oMath>
+      <w:r>
+        <w:rPr>
+          <w:rFonts w:eastAsiaTheme="minorEastAsia"/>
+        </w:rPr>
+        <w:t xml:space="preserve">. The used domain was </w:t>
+      </w:r>
+      <m:oMath>
+        <m:r>
+          <w:rPr>
+            <w:rFonts w:ascii="Cambria Math" w:eastAsiaTheme="minorEastAsia" w:hAnsi="Cambria Math"/>
+          </w:rPr>
+          <m:t>d=2</m:t>
+        </m:r>
+      </m:oMath>
+      <w:r>
+        <w:rPr>
+          <w:rFonts w:eastAsiaTheme="minorEastAsia"/>
+        </w:rPr>
+        <w:t xml:space="preserve">. As expected, an Einstein ring is formed, of the expected size (here </w:t>
+      </w:r>
+      <m:oMath>
+        <m:r>
+          <w:rPr>
+            <w:rFonts w:ascii="Cambria Math" w:eastAsiaTheme="minorEastAsia" w:hAnsi="Cambria Math"/>
+          </w:rPr>
+          <m:t>r=</m:t>
+        </m:r>
+        <m:rad>
+          <m:radPr>
+            <m:degHide m:val="1"/>
+            <m:ctrlPr>
+              <w:rPr>
+                <w:rFonts w:ascii="Cambria Math" w:eastAsiaTheme="minorEastAsia" w:hAnsi="Cambria Math"/>
+                <w:i/>
+              </w:rPr>
+            </m:ctrlPr>
+          </m:radPr>
+          <m:deg/>
+          <m:e>
+            <m:r>
+              <w:rPr>
+                <w:rFonts w:ascii="Cambria Math" w:eastAsiaTheme="minorEastAsia" w:hAnsi="Cambria Math"/>
+              </w:rPr>
+              <m:t>1-</m:t>
+            </m:r>
+            <m:sSup>
+              <m:sSupPr>
+                <m:ctrlPr>
+                  <w:rPr>
+                    <w:rFonts w:ascii="Cambria Math" w:eastAsiaTheme="minorEastAsia" w:hAnsi="Cambria Math"/>
+                    <w:i/>
+                  </w:rPr>
+                </m:ctrlPr>
+              </m:sSupPr>
+              <m:e>
+                <m:r>
+                  <w:rPr>
+                    <w:rFonts w:ascii="Cambria Math" w:eastAsiaTheme="minorEastAsia" w:hAnsi="Cambria Math"/>
+                  </w:rPr>
+                  <m:t>0</m:t>
+                </m:r>
+              </m:e>
+              <m:sup>
+                <m:r>
+                  <w:rPr>
+                    <w:rFonts w:ascii="Cambria Math" w:eastAsiaTheme="minorEastAsia" w:hAnsi="Cambria Math"/>
+                  </w:rPr>
+                  <m:t>2</m:t>
+                </m:r>
+              </m:sup>
+            </m:sSup>
+          </m:e>
+        </m:rad>
+        <m:r>
+          <w:rPr>
+            <w:rFonts w:ascii="Cambria Math" w:eastAsiaTheme="minorEastAsia" w:hAnsi="Cambria Math"/>
+          </w:rPr>
+          <m:t>=1</m:t>
+        </m:r>
+      </m:oMath>
+      <w:r>
+        <w:rPr>
+          <w:rFonts w:eastAsiaTheme="minorEastAsia"/>
+        </w:rPr>
+        <w:t xml:space="preserve">). It is clear that </w:t>
+      </w:r>
+      <w:r>
+        <w:rPr>
+          <w:rFonts w:eastAsiaTheme="minorEastAsia"/>
+        </w:rPr>
+        <w:t xml:space="preserve">the </w:t>
+      </w:r>
+      <w:r>
+        <w:rPr>
+          <w:rFonts w:eastAsiaTheme="minorEastAsia"/>
+        </w:rPr>
+        <w:t>star (brown, left of centre) is seen twice in the lensed image, as would be expected for objects within the lens caustic. The same is true for the red feature (lower right of centre).</w:t>
+      </w:r>
+    </w:p>
+    <w:p>
+      <w:pPr>
+        <w:jc w:val="center"/>
+        <w:rPr>
+          <w:rFonts w:eastAsiaTheme="minorEastAsia"/>
+        </w:rPr>
+      </w:pPr>
+      <w:r>
+        <w:rPr>
+          <w:rFonts w:eastAsiaTheme="minorEastAsia"/>
+        </w:rPr>
+        <w:t xml:space="preserve">This </w:t>
+      </w:r>
+      <w:r>
+        <w:rPr>
+          <w:rFonts w:eastAsiaTheme="minorEastAsia"/>
+        </w:rPr>
+        <w:t xml:space="preserve">lensing of a </w:t>
+      </w:r>
+      <w:r>
+        <w:rPr>
+          <w:rFonts w:eastAsiaTheme="minorEastAsia"/>
+        </w:rPr>
+        <w:t xml:space="preserve">jpg has also been made into an animation, where </w:t>
+      </w:r>
+      <w:r>
+        <w:rPr>
+          <w:rFonts w:eastAsiaTheme="minorEastAsia"/>
+        </w:rPr>
+        <w:t>it is moved into the lensing plane.</w:t>
+      </w:r>
+      <w:r>
+        <w:rPr>
+          <w:rFonts w:eastAsiaTheme="minorEastAsia"/>
+        </w:rPr>
+        <w:t xml:space="preserve"> </w:t>
+      </w:r>
+      <w:r>
+        <w:rPr>
+          <w:rFonts w:eastAsiaTheme="minorEastAsia"/>
+        </w:rPr>
+        <w:t xml:space="preserve">There, </w:t>
+      </w:r>
+      <w:r>
+        <w:rPr>
+          <w:rFonts w:eastAsiaTheme="minorEastAsia"/>
+        </w:rPr>
+        <w:t>Figure.3.b is the same as the last frame.</w:t>
+      </w:r>
+    </w:p>
+    <w:p>
+      <w:pPr>
+        <w:jc w:val="center"/>
+        <w:rPr>
+          <w:rFonts w:eastAsiaTheme="minorEastAsia"/>
+        </w:rPr>
+      </w:pPr>
+    </w:p>
+    <w:p>
+      <w:pPr>
+        <w:jc w:val="center"/>
+        <w:rPr>
+          <w:rFonts w:eastAsiaTheme="minorEastAsia"/>
+        </w:rPr>
+      </w:pPr>
+    </w:p>
+    <w:p>
+      <w:pPr>
+        <w:jc w:val="center"/>
+        <w:rPr>
+          <w:rFonts w:eastAsiaTheme="minorEastAsia"/>
+        </w:rPr>
+      </w:pPr>
+    </w:p>
+    <w:p>
+      <w:pPr>
+        <w:jc w:val="center"/>
+        <w:rPr>
+          <w:rFonts w:eastAsiaTheme="minorEastAsia"/>
+        </w:rPr>
+      </w:pPr>
+    </w:p>
+    <w:p>
+      <w:pPr>
+        <w:jc w:val="center"/>
+        <w:rPr>
+          <w:rFonts w:eastAsiaTheme="minorEastAsia"/>
+        </w:rPr>
+      </w:pPr>
+    </w:p>
+    <w:p>
+      <w:pPr>
+        <w:jc w:val="center"/>
+        <w:rPr>
+          <w:rFonts w:eastAsiaTheme="minorEastAsia"/>
+        </w:rPr>
+      </w:pPr>
+    </w:p>
+    <w:p>
+      <w:pPr>
+        <w:jc w:val="center"/>
+        <w:rPr>
+          <w:rFonts w:eastAsiaTheme="minorEastAsia"/>
+        </w:rPr>
+      </w:pPr>
+    </w:p>
+    <w:p>
+      <w:pPr>
+        <w:jc w:val="center"/>
+        <w:rPr>
+          <w:rFonts w:eastAsiaTheme="minorEastAsia"/>
+        </w:rPr>
+      </w:pPr>
+    </w:p>
+    <w:p>
+      <w:pPr>
+        <w:jc w:val="center"/>
+        <w:rPr>
+          <w:rFonts w:eastAsiaTheme="minorEastAsia"/>
+        </w:rPr>
+      </w:pPr>
+    </w:p>
+    <w:p>
+      <w:pPr>
+        <w:jc w:val="center"/>
+        <w:rPr>
+          <w:rFonts w:eastAsiaTheme="minorEastAsia"/>
+        </w:rPr>
+      </w:pPr>
+    </w:p>
+    <w:p>
+      <w:pPr>
+        <w:jc w:val="center"/>
+        <w:rPr>
+          <w:rFonts w:eastAsiaTheme="minorEastAsia"/>
+        </w:rPr>
+      </w:pPr>
+    </w:p>
+    <w:p>
+      <w:pPr>
+        <w:jc w:val="center"/>
+        <w:rPr>
+          <w:rFonts w:eastAsiaTheme="minorEastAsia"/>
+        </w:rPr>
+      </w:pPr>
+    </w:p>
+    <w:p>
+      <w:pPr>
+        <w:jc w:val="center"/>
+        <w:rPr>
+          <w:rFonts w:eastAsiaTheme="minorEastAsia"/>
+        </w:rPr>
+      </w:pPr>
+    </w:p>
+    <w:p>
+      <w:pPr>
+        <w:jc w:val="center"/>
+        <w:rPr>
+          <w:rFonts w:eastAsiaTheme="minorEastAsia"/>
+          <w:lang w:val="pl-PL"/>
+        </w:rPr>
+      </w:pPr>
+      <w:r>
+        <w:rPr>
+          <w:rFonts w:eastAsiaTheme="minorEastAsia"/>
+          <w:noProof/>
+          <w:lang w:val="pl-PL"/>
+        </w:rPr>
+        <w:lastRenderedPageBreak/>
+        <w:drawing>
+          <wp:inline distT="0" distB="0" distL="0" distR="0" wp14:anchorId="61AB49E1" wp14:editId="1DCA8EE0">
+            <wp:extent cx="5974080" cy="2998291"/>
+            <wp:effectExtent l="0" t="0" r="7620" b="0"/>
+            <wp:docPr id="12" name="Picture 12" descr="A picture containing chart&#10;&#10;Description automatically generated"/>
+            <wp:cNvGraphicFramePr>
+              <a:graphicFrameLocks xmlns:a="http://schemas.openxmlformats.org/drawingml/2006/main" noChangeAspect="1"/>
+            </wp:cNvGraphicFramePr>
+            <a:graphic xmlns:a="http://schemas.openxmlformats.org/drawingml/2006/main">
+              <a:graphicData uri="http://schemas.openxmlformats.org/drawingml/2006/picture">
+                <pic:pic xmlns:pic="http://schemas.openxmlformats.org/drawingml/2006/picture">
+                  <pic:nvPicPr>
+                    <pic:cNvPr id="12" name="Picture 12" descr="A picture containing chart&#10;&#10;Description automatically generated"/>
+                    <pic:cNvPicPr/>
+                  </pic:nvPicPr>
+                  <pic:blipFill>
+                    <a:blip r:embed="rId9">
+                      <a:extLst>
+                        <a:ext uri="{28A0092B-C50C-407E-A947-70E740481C1C}">
+                          <a14:useLocalDpi xmlns:a14="http://schemas.microsoft.com/office/drawing/2010/main" val="0"/>
+                        </a:ext>
+                      </a:extLst>
+                    </a:blip>
+                    <a:stretch>
+                      <a:fillRect/>
+                    </a:stretch>
+                  </pic:blipFill>
+                  <pic:spPr>
+                    <a:xfrm>
+                      <a:off x="0" y="0"/>
+                      <a:ext cx="5991884" cy="3007226"/>
+                    </a:xfrm>
+                    <a:prstGeom prst="rect">
+                      <a:avLst/>
+                    </a:prstGeom>
+                  </pic:spPr>
+                </pic:pic>
+              </a:graphicData>
+            </a:graphic>
+          </wp:inline>
+        </w:drawing>
+      </w:r>
+    </w:p>
+    <w:p>
+      <w:pPr>
+        <w:spacing w:after="0"/>
+        <w:jc w:val="center"/>
+        <w:rPr>
+          <w:rFonts w:eastAsiaTheme="minorEastAsia"/>
+        </w:rPr>
+      </w:pPr>
+      <w:r>
+        <w:rPr>
+          <w:rFonts w:eastAsiaTheme="minorEastAsia"/>
+        </w:rPr>
+        <w:t>Figure.4 – Parameter study, effect of</w:t>
+      </w:r>
+      <w:r>
+        <w:rPr>
+          <w:rFonts w:eastAsiaTheme="minorEastAsia"/>
+        </w:rPr>
+        <w:t xml:space="preserve"> lensing</w:t>
+      </w:r>
+      <w:r>
+        <w:rPr>
+          <w:rFonts w:eastAsiaTheme="minorEastAsia"/>
+        </w:rPr>
+        <w:t xml:space="preserve"> with varying </w:t>
+      </w:r>
+      <m:oMath>
+        <m:r>
+          <w:rPr>
+            <w:rFonts w:ascii="Cambria Math" w:eastAsiaTheme="minorEastAsia" w:hAnsi="Cambria Math"/>
+          </w:rPr>
+          <m:t>ε</m:t>
+        </m:r>
+      </m:oMath>
+      <w:r>
+        <w:rPr>
+          <w:rFonts w:eastAsiaTheme="minorEastAsia"/>
+        </w:rPr>
+        <w:t xml:space="preserve"> on total luminosity</w:t>
+      </w:r>
+      <w:r>
+        <w:rPr>
+          <w:rFonts w:eastAsiaTheme="minorEastAsia"/>
+        </w:rPr>
+        <w:t>.</w:t>
+      </w:r>
+    </w:p>
+    <w:p>
+      <w:pPr>
+        <w:spacing w:after="0"/>
+        <w:jc w:val="center"/>
+        <w:rPr>
+          <w:rFonts w:eastAsiaTheme="minorEastAsia"/>
+        </w:rPr>
+      </w:pPr>
+      <w:r>
+        <w:rPr>
+          <w:rFonts w:eastAsiaTheme="minorEastAsia"/>
+        </w:rPr>
+        <w:t>An image</w:t>
+      </w:r>
+      <w:r>
+        <w:rPr>
+          <w:rFonts w:eastAsiaTheme="minorEastAsia"/>
+        </w:rPr>
+        <w:t xml:space="preserve"> (</w:t>
+      </w:r>
+      <m:oMath>
+        <m:r>
+          <w:rPr>
+            <w:rFonts w:ascii="Cambria Math" w:eastAsiaTheme="minorEastAsia" w:hAnsi="Cambria Math"/>
+          </w:rPr>
+          <m:t>600×600</m:t>
+        </m:r>
+      </m:oMath>
+      <w:r>
+        <w:rPr>
+          <w:rFonts w:eastAsiaTheme="minorEastAsia"/>
+        </w:rPr>
+        <w:t xml:space="preserve"> pixels)</w:t>
+      </w:r>
+      <w:r>
+        <w:rPr>
+          <w:rFonts w:eastAsiaTheme="minorEastAsia"/>
+        </w:rPr>
+        <w:t xml:space="preserve"> </w:t>
+      </w:r>
+      <w:r>
+        <w:rPr>
+          <w:rFonts w:eastAsiaTheme="minorEastAsia"/>
+        </w:rPr>
+        <w:t xml:space="preserve">of a circular </w:t>
+      </w:r>
+      <w:r>
+        <w:rPr>
+          <w:rFonts w:eastAsiaTheme="minorEastAsia"/>
+        </w:rPr>
+        <w:t xml:space="preserve">source (radius </w:t>
+      </w:r>
+      <m:oMath>
+        <m:r>
+          <w:rPr>
+            <w:rFonts w:ascii="Cambria Math" w:eastAsiaTheme="minorEastAsia" w:hAnsi="Cambria Math"/>
+          </w:rPr>
+          <m:t>60</m:t>
+        </m:r>
+      </m:oMath>
+      <w:r>
+        <w:rPr>
+          <w:rFonts w:eastAsiaTheme="minorEastAsia"/>
+        </w:rPr>
+        <w:t xml:space="preserve"> pix</w:t>
+      </w:r>
+      <w:proofErr w:type="spellStart"/>
+      <w:r>
+        <w:rPr>
+          <w:rFonts w:eastAsiaTheme="minorEastAsia"/>
+        </w:rPr>
+        <w:t>els</w:t>
+      </w:r>
+      <w:proofErr w:type="spellEnd"/>
+      <w:r>
+        <w:rPr>
+          <w:rFonts w:eastAsiaTheme="minorEastAsia"/>
+        </w:rPr>
+        <w:t xml:space="preserve">) has been lensed with varying ellipticities </w:t>
+      </w:r>
+      <m:oMath>
+        <m:r>
+          <w:rPr>
+            <w:rFonts w:ascii="Cambria Math" w:eastAsiaTheme="minorEastAsia" w:hAnsi="Cambria Math"/>
+          </w:rPr>
+          <m:t>ε</m:t>
+        </m:r>
+      </m:oMath>
+      <w:r>
+        <w:rPr>
+          <w:rFonts w:eastAsiaTheme="minorEastAsia"/>
+        </w:rPr>
+        <w:t xml:space="preserve"> and the </w:t>
+      </w:r>
+      <w:r>
+        <w:rPr>
+          <w:rFonts w:eastAsiaTheme="minorEastAsia"/>
+        </w:rPr>
+        <w:t>integrated</w:t>
+      </w:r>
+      <w:r>
+        <w:rPr>
+          <w:rFonts w:eastAsiaTheme="minorEastAsia"/>
+        </w:rPr>
+        <w:t xml:space="preserve"> bolometric luminosity for each has been found. Here, I define </w:t>
+      </w:r>
+      <w:r>
+        <w:rPr>
+          <w:rFonts w:eastAsiaTheme="minorEastAsia"/>
+        </w:rPr>
+        <w:t xml:space="preserve">integrated </w:t>
+      </w:r>
+      <w:r>
+        <w:rPr>
+          <w:rFonts w:eastAsiaTheme="minorEastAsia"/>
+        </w:rPr>
+        <w:t>bolometric luminosity as the sum of all RGB values, over all pixels.</w:t>
+      </w:r>
+      <w:r>
+        <w:rPr>
+          <w:rFonts w:eastAsiaTheme="minorEastAsia"/>
+        </w:rPr>
+        <w:t xml:space="preserve"> The fractional difference has then been found</w:t>
+      </w:r>
+      <w:r>
+        <w:rPr>
+          <w:rFonts w:eastAsiaTheme="minorEastAsia"/>
+        </w:rPr>
+        <w:t xml:space="preserve"> between</w:t>
+      </w:r>
+      <w:r>
+        <w:rPr>
+          <w:rFonts w:eastAsiaTheme="minorEastAsia"/>
+        </w:rPr>
+        <w:t xml:space="preserve"> the lensed image and the original and plotted for ellipticities in</w:t>
+      </w:r>
+      <w:r>
+        <w:rPr>
+          <w:rFonts w:eastAsiaTheme="minorEastAsia"/>
+        </w:rPr>
+        <w:t xml:space="preserve"> range</w:t>
+      </w:r>
+      <w:r>
+        <w:rPr>
+          <w:rFonts w:eastAsiaTheme="minorEastAsia"/>
+        </w:rPr>
+        <w:t xml:space="preserve"> </w:t>
+      </w:r>
+      <m:oMath>
+        <m:d>
+          <m:dPr>
+            <m:ctrlPr>
+              <w:rPr>
+                <w:rFonts w:ascii="Cambria Math" w:eastAsiaTheme="minorEastAsia" w:hAnsi="Cambria Math"/>
+                <w:i/>
+              </w:rPr>
+            </m:ctrlPr>
+          </m:dPr>
+          <m:e>
+            <m:r>
+              <w:rPr>
+                <w:rFonts w:ascii="Cambria Math" w:eastAsiaTheme="minorEastAsia" w:hAnsi="Cambria Math"/>
+              </w:rPr>
+              <m:t>0, 1</m:t>
+            </m:r>
+          </m:e>
+        </m:d>
+      </m:oMath>
+      <w:r>
+        <w:rPr>
+          <w:rFonts w:eastAsiaTheme="minorEastAsia"/>
+        </w:rPr>
+        <w:t>.</w:t>
+      </w:r>
+      <w:r>
+        <w:rPr>
+          <w:rFonts w:eastAsiaTheme="minorEastAsia"/>
+        </w:rPr>
+        <w:t xml:space="preserve"> </w:t>
+      </w:r>
+      <w:r>
+        <w:rPr>
+          <w:rFonts w:eastAsiaTheme="minorEastAsia"/>
+        </w:rPr>
+        <w:t>I</w:t>
+      </w:r>
+      <w:r>
+        <w:rPr>
+          <w:rFonts w:eastAsiaTheme="minorEastAsia"/>
+        </w:rPr>
+        <w:t>nset plots demonstrate examples of seen images at</w:t>
+      </w:r>
+      <w:r>
+        <w:rPr>
+          <w:rFonts w:eastAsiaTheme="minorEastAsia"/>
+        </w:rPr>
+        <w:t xml:space="preserve"> ellipticities: </w:t>
+      </w:r>
+      <m:oMath>
+        <m:r>
+          <w:rPr>
+            <w:rFonts w:ascii="Cambria Math" w:eastAsiaTheme="minorEastAsia" w:hAnsi="Cambria Math"/>
+          </w:rPr>
+          <m:t>0</m:t>
+        </m:r>
+        <m:r>
+          <w:rPr>
+            <w:rFonts w:ascii="Cambria Math" w:eastAsiaTheme="minorEastAsia" w:hAnsi="Cambria Math"/>
+          </w:rPr>
+          <m:t>.00</m:t>
+        </m:r>
+        <m:r>
+          <w:rPr>
+            <w:rFonts w:ascii="Cambria Math" w:eastAsiaTheme="minorEastAsia" w:hAnsi="Cambria Math"/>
+          </w:rPr>
+          <m:t>, 0.</m:t>
+        </m:r>
+        <m:r>
+          <w:rPr>
+            <w:rFonts w:ascii="Cambria Math" w:eastAsiaTheme="minorEastAsia" w:hAnsi="Cambria Math"/>
+          </w:rPr>
+          <m:t>2</m:t>
+        </m:r>
+        <m:r>
+          <w:rPr>
+            <w:rFonts w:ascii="Cambria Math" w:eastAsiaTheme="minorEastAsia" w:hAnsi="Cambria Math"/>
+          </w:rPr>
+          <m:t>5, 0</m:t>
+        </m:r>
+        <m:r>
+          <w:rPr>
+            <w:rFonts w:ascii="Cambria Math" w:eastAsiaTheme="minorEastAsia" w:hAnsi="Cambria Math"/>
+          </w:rPr>
+          <m:t>.50</m:t>
+        </m:r>
+        <m:r>
+          <w:rPr>
+            <w:rFonts w:ascii="Cambria Math" w:eastAsiaTheme="minorEastAsia" w:hAnsi="Cambria Math"/>
+          </w:rPr>
+          <m:t>, 0.75</m:t>
+        </m:r>
+      </m:oMath>
+      <w:r>
+        <w:rPr>
+          <w:rFonts w:eastAsiaTheme="minorEastAsia"/>
+        </w:rPr>
+        <w:t xml:space="preserve"> and </w:t>
+      </w:r>
+      <m:oMath>
+        <m:r>
+          <w:rPr>
+            <w:rFonts w:ascii="Cambria Math" w:eastAsiaTheme="minorEastAsia" w:hAnsi="Cambria Math"/>
+          </w:rPr>
+          <m:t>1</m:t>
+        </m:r>
+        <m:r>
+          <w:rPr>
+            <w:rFonts w:ascii="Cambria Math" w:eastAsiaTheme="minorEastAsia" w:hAnsi="Cambria Math"/>
+          </w:rPr>
+          <m:t>.0</m:t>
+        </m:r>
+        <m:r>
+          <w:rPr>
+            <w:rFonts w:ascii="Cambria Math" w:eastAsiaTheme="minorEastAsia" w:hAnsi="Cambria Math"/>
+          </w:rPr>
+          <m:t>0</m:t>
+        </m:r>
+      </m:oMath>
+      <w:r>
+        <w:rPr>
+          <w:rFonts w:eastAsiaTheme="minorEastAsia"/>
+        </w:rPr>
+        <w:t>.</w:t>
+      </w:r>
+    </w:p>
+    <w:p>
+      <w:pPr>
+        <w:spacing w:after="0"/>
+        <w:jc w:val="center"/>
+        <w:rPr>
+          <w:rFonts w:eastAsiaTheme="minorEastAsia"/>
+        </w:rPr>
+      </w:pPr>
+    </w:p>
+    <w:p>
+      <w:pPr>
+        <w:spacing w:after="0"/>
+        <w:jc w:val="center"/>
+        <w:rPr>
+          <w:rFonts w:eastAsiaTheme="minorEastAsia"/>
+        </w:rPr>
+      </w:pPr>
+    </w:p>
+    <w:p>
+      <w:pPr>
+        <w:spacing w:after="0"/>
+        <w:jc w:val="center"/>
+        <w:rPr>
+          <w:rFonts w:eastAsiaTheme="minorEastAsia"/>
+        </w:rPr>
+      </w:pPr>
+    </w:p>
+    <w:p>
+      <w:pPr>
+        <w:spacing w:after="0"/>
+        <w:jc w:val="center"/>
+        <w:rPr>
+          <w:rFonts w:eastAsiaTheme="minorEastAsia"/>
+        </w:rPr>
+      </w:pPr>
+    </w:p>
+    <w:p>
+      <w:pPr>
+        <w:spacing w:after="0"/>
+        <w:jc w:val="center"/>
+        <w:rPr>
+          <w:rFonts w:eastAsiaTheme="minorEastAsia"/>
+        </w:rPr>
+      </w:pPr>
+    </w:p>
+    <w:p>
+      <w:pPr>
+        <w:spacing w:after="0"/>
+        <w:jc w:val="center"/>
+        <w:rPr>
+          <w:rFonts w:eastAsiaTheme="minorEastAsia"/>
+        </w:rPr>
+      </w:pPr>
+    </w:p>
+    <w:p>
+      <w:pPr>
+        <w:spacing w:after="0"/>
+        <w:jc w:val="center"/>
+        <w:rPr>
+          <w:rFonts w:eastAsiaTheme="minorEastAsia"/>
+        </w:rPr>
+      </w:pPr>
+    </w:p>
+    <w:p>
+      <w:pPr>
+        <w:spacing w:after="0"/>
+        <w:jc w:val="center"/>
+        <w:rPr>
+          <w:rFonts w:eastAsiaTheme="minorEastAsia"/>
+        </w:rPr>
+      </w:pPr>
+    </w:p>
+    <w:p>
+      <w:pPr>
+        <w:spacing w:after="0"/>
+        <w:jc w:val="center"/>
+        <w:rPr>
+          <w:rFonts w:eastAsiaTheme="minorEastAsia"/>
+        </w:rPr>
+      </w:pPr>
+    </w:p>
+    <w:p>
+      <w:pPr>
+        <w:spacing w:after="0"/>
+        <w:jc w:val="center"/>
+        <w:rPr>
+          <w:rFonts w:eastAsiaTheme="minorEastAsia"/>
+        </w:rPr>
+      </w:pPr>
+    </w:p>
+    <w:p>
+      <w:pPr>
+        <w:spacing w:after="0"/>
+        <w:jc w:val="center"/>
+        <w:rPr>
+          <w:rFonts w:eastAsiaTheme="minorEastAsia"/>
+        </w:rPr>
+      </w:pPr>
+    </w:p>
+    <w:p>
+      <w:pPr>
+        <w:spacing w:after="0"/>
+        <w:jc w:val="center"/>
+        <w:rPr>
+          <w:rFonts w:eastAsiaTheme="minorEastAsia"/>
+        </w:rPr>
+      </w:pPr>
+    </w:p>
+    <w:p>
+      <w:pPr>
+        <w:spacing w:after="0"/>
+        <w:jc w:val="center"/>
+        <w:rPr>
+          <w:rFonts w:eastAsiaTheme="minorEastAsia"/>
+        </w:rPr>
+      </w:pPr>
+    </w:p>
+    <w:p>
+      <w:pPr>
+        <w:spacing w:after="0"/>
+        <w:jc w:val="center"/>
+        <w:rPr>
+          <w:rFonts w:eastAsiaTheme="minorEastAsia"/>
+        </w:rPr>
+      </w:pPr>
+    </w:p>
+    <w:p>
+      <w:pPr>
+        <w:spacing w:after="0"/>
+        <w:jc w:val="center"/>
+        <w:rPr>
+          <w:rFonts w:eastAsiaTheme="minorEastAsia"/>
+        </w:rPr>
+      </w:pPr>
+    </w:p>
+    <w:p>
+      <w:pPr>
+        <w:spacing w:after="0"/>
+        <w:jc w:val="center"/>
+        <w:rPr>
+          <w:rFonts w:eastAsiaTheme="minorEastAsia"/>
+        </w:rPr>
+      </w:pPr>
+    </w:p>
+    <w:p>
+      <w:pPr>
+        <w:spacing w:after="0"/>
+        <w:jc w:val="center"/>
+        <w:rPr>
+          <w:rFonts w:eastAsiaTheme="minorEastAsia"/>
+        </w:rPr>
+      </w:pPr>
+    </w:p>
+    <w:p>
+      <w:pPr>
+        <w:spacing w:after="0"/>
+        <w:jc w:val="center"/>
+        <w:rPr>
+          <w:rFonts w:eastAsiaTheme="minorEastAsia"/>
+        </w:rPr>
+      </w:pPr>
+    </w:p>
+    <w:p>
+      <w:pPr>
+        <w:spacing w:after="0"/>
+        <w:jc w:val="center"/>
+        <w:rPr>
+          <w:rFonts w:eastAsiaTheme="minorEastAsia"/>
+        </w:rPr>
+      </w:pPr>
+    </w:p>
+    <w:p>
+      <w:pPr>
+        <w:spacing w:after="0"/>
+        <w:jc w:val="center"/>
+        <w:rPr>
+          <w:rFonts w:eastAsiaTheme="minorEastAsia"/>
+        </w:rPr>
+      </w:pPr>
+    </w:p>
+    <w:p>
+      <w:pPr>
+        <w:spacing w:after="0"/>
+        <w:jc w:val="center"/>
+        <w:rPr>
+          <w:rFonts w:eastAsiaTheme="minorEastAsia"/>
+        </w:rPr>
+      </w:pPr>
+    </w:p>
+    <w:p>
+      <w:pPr>
+        <w:spacing w:after="0"/>
+        <w:jc w:val="center"/>
+        <w:rPr>
+          <w:rFonts w:eastAsiaTheme="minorEastAsia"/>
+        </w:rPr>
+      </w:pPr>
+    </w:p>
+    <w:p>
+      <w:pPr>
+        <w:spacing w:after="0"/>
+        <w:jc w:val="center"/>
+        <w:rPr>
+          <w:rFonts w:eastAsiaTheme="minorEastAsia"/>
+        </w:rPr>
+      </w:pPr>
+    </w:p>
+    <w:p>
+      <w:pPr>
+        <w:spacing w:after="0"/>
+        <w:jc w:val="center"/>
+        <w:rPr>
+          <w:rFonts w:eastAsiaTheme="minorEastAsia"/>
+        </w:rPr>
+      </w:pPr>
+    </w:p>
+    <w:p>
+      <w:pPr>
+        <w:spacing w:after="0"/>
+        <w:jc w:val="center"/>
+        <w:rPr>
+          <w:rFonts w:eastAsiaTheme="minorEastAsia"/>
+        </w:rPr>
+      </w:pPr>
+    </w:p>
+    <w:p>
+      <w:pPr>
+        <w:spacing w:after="0"/>
         <w:jc w:val="center"/>
         <w:rPr>
           <w:rFonts w:eastAsiaTheme="minorEastAsia"/>

</xml_diff>

<commit_message>
Checking convergence for magnification
</commit_message>
<xml_diff>
--- a/Project_completed/Write up/SC grav. lensing project report.docx
+++ b/Project_completed/Write up/SC grav. lensing project report.docx
@@ -143,13 +143,7 @@
         </w:rPr>
       </w:pPr>
       <w:r>
-        <w:t xml:space="preserve">Figure.1.a </w:t>
-      </w:r>
-      <w:r>
-        <w:t>(LEFT)</w:t>
-      </w:r>
-      <w:r>
-        <w:t xml:space="preserve">: </w:t>
+        <w:t xml:space="preserve">Figure.1.a (LEFT): </w:t>
       </w:r>
       <w:r>
         <w:t>R</w:t>
@@ -919,13 +913,7 @@
         <w:rPr>
           <w:rFonts w:eastAsiaTheme="minorEastAsia"/>
         </w:rPr>
-        <w:t>pixel</w:t>
-      </w:r>
-      <w:r>
-        <w:rPr>
-          <w:rFonts w:eastAsiaTheme="minorEastAsia"/>
-        </w:rPr>
-        <w:t>s</w:t>
+        <w:t>pixels</w:t>
       </w:r>
       <w:r>
         <w:rPr>
@@ -1118,19 +1106,7 @@
           <w:rPr>
             <w:rFonts w:ascii="Cambria Math" w:eastAsiaTheme="minorEastAsia" w:hAnsi="Cambria Math"/>
           </w:rPr>
-          <m:t>=0.2,</m:t>
-        </m:r>
-        <m:r>
-          <w:rPr>
-            <w:rFonts w:ascii="Cambria Math" w:eastAsiaTheme="minorEastAsia" w:hAnsi="Cambria Math"/>
-          </w:rPr>
-          <m:t xml:space="preserve"> </m:t>
-        </m:r>
-        <m:r>
-          <w:rPr>
-            <w:rFonts w:ascii="Cambria Math" w:eastAsiaTheme="minorEastAsia" w:hAnsi="Cambria Math"/>
-          </w:rPr>
-          <m:t xml:space="preserve"> ε=0</m:t>
+          <m:t>=0.2,  ε=0</m:t>
         </m:r>
       </m:oMath>
       <w:r>
@@ -1224,31 +1200,7 @@
           <w:rPr>
             <w:rFonts w:ascii="Cambria Math" w:eastAsiaTheme="minorEastAsia" w:hAnsi="Cambria Math"/>
           </w:rPr>
-          <m:t>(-</m:t>
-        </m:r>
-        <m:r>
-          <w:rPr>
-            <w:rFonts w:ascii="Cambria Math" w:eastAsiaTheme="minorEastAsia" w:hAnsi="Cambria Math"/>
-          </w:rPr>
-          <m:t>d</m:t>
-        </m:r>
-        <m:r>
-          <w:rPr>
-            <w:rFonts w:ascii="Cambria Math" w:eastAsiaTheme="minorEastAsia" w:hAnsi="Cambria Math"/>
-          </w:rPr>
-          <m:t xml:space="preserve">,  </m:t>
-        </m:r>
-        <m:r>
-          <w:rPr>
-            <w:rFonts w:ascii="Cambria Math" w:eastAsiaTheme="minorEastAsia" w:hAnsi="Cambria Math"/>
-          </w:rPr>
-          <m:t>d</m:t>
-        </m:r>
-        <m:r>
-          <w:rPr>
-            <w:rFonts w:ascii="Cambria Math" w:eastAsiaTheme="minorEastAsia" w:hAnsi="Cambria Math"/>
-          </w:rPr>
-          <m:t>)</m:t>
+          <m:t>(-d,  d)</m:t>
         </m:r>
       </m:oMath>
       <w:r>
@@ -2178,21 +2130,7 @@
         <w:rPr>
           <w:rFonts w:eastAsiaTheme="minorEastAsia"/>
         </w:rPr>
-        <w:t xml:space="preserve"> pix</w:t>
-      </w:r>
-      <w:proofErr w:type="spellStart"/>
-      <w:r>
-        <w:rPr>
-          <w:rFonts w:eastAsiaTheme="minorEastAsia"/>
-        </w:rPr>
-        <w:t>els</w:t>
-      </w:r>
-      <w:proofErr w:type="spellEnd"/>
-      <w:r>
-        <w:rPr>
-          <w:rFonts w:eastAsiaTheme="minorEastAsia"/>
-        </w:rPr>
-        <w:t xml:space="preserve">) has been lensed with varying ellipticities </w:t>
+        <w:t xml:space="preserve"> pixels) has been lensed with varying ellipticities </w:t>
       </w:r>
       <m:oMath>
         <m:r>
@@ -2317,43 +2255,7 @@
           <w:rPr>
             <w:rFonts w:ascii="Cambria Math" w:eastAsiaTheme="minorEastAsia" w:hAnsi="Cambria Math"/>
           </w:rPr>
-          <m:t>0</m:t>
-        </m:r>
-        <m:r>
-          <w:rPr>
-            <w:rFonts w:ascii="Cambria Math" w:eastAsiaTheme="minorEastAsia" w:hAnsi="Cambria Math"/>
-          </w:rPr>
-          <m:t>.00</m:t>
-        </m:r>
-        <m:r>
-          <w:rPr>
-            <w:rFonts w:ascii="Cambria Math" w:eastAsiaTheme="minorEastAsia" w:hAnsi="Cambria Math"/>
-          </w:rPr>
-          <m:t>, 0.</m:t>
-        </m:r>
-        <m:r>
-          <w:rPr>
-            <w:rFonts w:ascii="Cambria Math" w:eastAsiaTheme="minorEastAsia" w:hAnsi="Cambria Math"/>
-          </w:rPr>
-          <m:t>2</m:t>
-        </m:r>
-        <m:r>
-          <w:rPr>
-            <w:rFonts w:ascii="Cambria Math" w:eastAsiaTheme="minorEastAsia" w:hAnsi="Cambria Math"/>
-          </w:rPr>
-          <m:t>5, 0</m:t>
-        </m:r>
-        <m:r>
-          <w:rPr>
-            <w:rFonts w:ascii="Cambria Math" w:eastAsiaTheme="minorEastAsia" w:hAnsi="Cambria Math"/>
-          </w:rPr>
-          <m:t>.50</m:t>
-        </m:r>
-        <m:r>
-          <w:rPr>
-            <w:rFonts w:ascii="Cambria Math" w:eastAsiaTheme="minorEastAsia" w:hAnsi="Cambria Math"/>
-          </w:rPr>
-          <m:t>, 0.75</m:t>
+          <m:t>0.00, 0.25, 0.50, 0.75</m:t>
         </m:r>
       </m:oMath>
       <w:r>
@@ -2367,19 +2269,7 @@
           <w:rPr>
             <w:rFonts w:ascii="Cambria Math" w:eastAsiaTheme="minorEastAsia" w:hAnsi="Cambria Math"/>
           </w:rPr>
-          <m:t>1</m:t>
-        </m:r>
-        <m:r>
-          <w:rPr>
-            <w:rFonts w:ascii="Cambria Math" w:eastAsiaTheme="minorEastAsia" w:hAnsi="Cambria Math"/>
-          </w:rPr>
-          <m:t>.0</m:t>
-        </m:r>
-        <m:r>
-          <w:rPr>
-            <w:rFonts w:ascii="Cambria Math" w:eastAsiaTheme="minorEastAsia" w:hAnsi="Cambria Math"/>
-          </w:rPr>
-          <m:t>0</m:t>
+          <m:t>1.00</m:t>
         </m:r>
       </m:oMath>
       <w:r>
@@ -2387,6 +2277,33 @@
           <w:rFonts w:eastAsiaTheme="minorEastAsia"/>
         </w:rPr>
         <w:t>.</w:t>
+      </w:r>
+    </w:p>
+    <w:p>
+      <w:pPr>
+        <w:spacing w:after="0"/>
+        <w:jc w:val="center"/>
+        <w:rPr>
+          <w:rFonts w:eastAsiaTheme="minorEastAsia"/>
+          <w:b/>
+          <w:bCs/>
+        </w:rPr>
+      </w:pPr>
+      <w:r>
+        <w:rPr>
+          <w:rFonts w:eastAsiaTheme="minorEastAsia"/>
+          <w:b/>
+          <w:bCs/>
+        </w:rPr>
+        <w:t>PICTURE OF SOURCE</w:t>
+      </w:r>
+      <w:r>
+        <w:rPr>
+          <w:rFonts w:eastAsiaTheme="minorEastAsia"/>
+          <w:b/>
+          <w:bCs/>
+        </w:rPr>
+        <w:t>, bigger labels</w:t>
       </w:r>
     </w:p>
     <w:p>
@@ -3035,6 +2952,7 @@
   <w:style w:type="character" w:default="1" w:styleId="DefaultParagraphFont">
     <w:name w:val="Default Paragraph Font"/>
     <w:uiPriority w:val="1"/>
+    <w:semiHidden/>
     <w:unhideWhenUsed/>
   </w:style>
   <w:style w:type="table" w:default="1" w:styleId="TableNormal">

</xml_diff>

<commit_message>
Start looking at Rp/Rs convergance
</commit_message>
<xml_diff>
--- a/Project_completed/Write up/SC grav. lensing project report.docx
+++ b/Project_completed/Write up/SC grav. lensing project report.docx
@@ -1977,10 +1977,10 @@
         </w:rPr>
         <w:lastRenderedPageBreak/>
         <w:drawing>
-          <wp:inline distT="0" distB="0" distL="0" distR="0" wp14:anchorId="61AB49E1" wp14:editId="1DCA8EE0">
-            <wp:extent cx="5974080" cy="2998291"/>
-            <wp:effectExtent l="0" t="0" r="7620" b="0"/>
-            <wp:docPr id="12" name="Picture 12" descr="A picture containing chart&#10;&#10;Description automatically generated"/>
+          <wp:inline distT="0" distB="0" distL="0" distR="0" wp14:anchorId="572F0B3E" wp14:editId="7BDFAEE9">
+            <wp:extent cx="6035040" cy="3207757"/>
+            <wp:effectExtent l="0" t="0" r="3810" b="0"/>
+            <wp:docPr id="1" name="Picture 1" descr="Chart&#10;&#10;Description automatically generated"/>
             <wp:cNvGraphicFramePr>
               <a:graphicFrameLocks xmlns:a="http://schemas.openxmlformats.org/drawingml/2006/main" noChangeAspect="1"/>
             </wp:cNvGraphicFramePr>
@@ -1988,10 +1988,10 @@
               <a:graphicData uri="http://schemas.openxmlformats.org/drawingml/2006/picture">
                 <pic:pic xmlns:pic="http://schemas.openxmlformats.org/drawingml/2006/picture">
                   <pic:nvPicPr>
-                    <pic:cNvPr id="12" name="Picture 12" descr="A picture containing chart&#10;&#10;Description automatically generated"/>
+                    <pic:cNvPr id="1" name="Picture 1" descr="Chart&#10;&#10;Description automatically generated"/>
                     <pic:cNvPicPr/>
                   </pic:nvPicPr>
-                  <pic:blipFill>
+                  <pic:blipFill rotWithShape="1">
                     <a:blip r:embed="rId9">
                       <a:extLst>
                         <a:ext uri="{28A0092B-C50C-407E-A947-70E740481C1C}">
@@ -1999,18 +1999,25 @@
                         </a:ext>
                       </a:extLst>
                     </a:blip>
-                    <a:stretch>
-                      <a:fillRect/>
-                    </a:stretch>
+                    <a:srcRect l="1" t="992" r="73"/>
+                    <a:stretch/>
                   </pic:blipFill>
-                  <pic:spPr>
+                  <pic:spPr bwMode="auto">
                     <a:xfrm>
                       <a:off x="0" y="0"/>
-                      <a:ext cx="5991884" cy="3007226"/>
+                      <a:ext cx="6037368" cy="3208995"/>
                     </a:xfrm>
                     <a:prstGeom prst="rect">
                       <a:avLst/>
                     </a:prstGeom>
+                    <a:ln>
+                      <a:noFill/>
+                    </a:ln>
+                    <a:extLst>
+                      <a:ext uri="{53640926-AAD7-44D8-BBD7-CCE9431645EC}">
+                        <a14:shadowObscured xmlns:a14="http://schemas.microsoft.com/office/drawing/2010/main"/>
+                      </a:ext>
+                    </a:extLst>
                   </pic:spPr>
                 </pic:pic>
               </a:graphicData>
@@ -2174,7 +2181,19 @@
         <w:rPr>
           <w:rFonts w:eastAsiaTheme="minorEastAsia"/>
         </w:rPr>
-        <w:t xml:space="preserve"> The fractional difference has then been found</w:t>
+        <w:t xml:space="preserve"> The fractional difference</w:t>
+      </w:r>
+      <w:r>
+        <w:rPr>
+          <w:rFonts w:eastAsiaTheme="minorEastAsia"/>
+        </w:rPr>
+        <w:t xml:space="preserve"> of bolometric luminosities</w:t>
+      </w:r>
+      <w:r>
+        <w:rPr>
+          <w:rFonts w:eastAsiaTheme="minorEastAsia"/>
+        </w:rPr>
+        <w:t xml:space="preserve"> has then been found</w:t>
       </w:r>
       <w:r>
         <w:rPr>
@@ -2186,7 +2205,105 @@
         <w:rPr>
           <w:rFonts w:eastAsiaTheme="minorEastAsia"/>
         </w:rPr>
-        <w:t xml:space="preserve"> the lensed image and the original and plotted for ellipticities in</w:t>
+        <w:t xml:space="preserve"> the lensed image</w:t>
+      </w:r>
+      <w:r>
+        <w:rPr>
+          <w:rFonts w:eastAsiaTheme="minorEastAsia"/>
+        </w:rPr>
+        <w:t xml:space="preserve"> </w:t>
+      </w:r>
+      <m:oMath>
+        <m:sSub>
+          <m:sSubPr>
+            <m:ctrlPr>
+              <w:rPr>
+                <w:rFonts w:ascii="Cambria Math" w:eastAsiaTheme="minorEastAsia" w:hAnsi="Cambria Math"/>
+                <w:i/>
+              </w:rPr>
+            </m:ctrlPr>
+          </m:sSubPr>
+          <m:e>
+            <m:r>
+              <w:rPr>
+                <w:rFonts w:ascii="Cambria Math" w:eastAsiaTheme="minorEastAsia" w:hAnsi="Cambria Math"/>
+              </w:rPr>
+              <m:t>L</m:t>
+            </m:r>
+          </m:e>
+          <m:sub>
+            <m:r>
+              <w:rPr>
+                <w:rFonts w:ascii="Cambria Math" w:eastAsiaTheme="minorEastAsia" w:hAnsi="Cambria Math"/>
+              </w:rPr>
+              <m:t>bol, lens</m:t>
+            </m:r>
+          </m:sub>
+        </m:sSub>
+      </m:oMath>
+      <w:r>
+        <w:rPr>
+          <w:rFonts w:eastAsiaTheme="minorEastAsia"/>
+        </w:rPr>
+        <w:t xml:space="preserve"> and the original</w:t>
+      </w:r>
+      <w:r>
+        <w:rPr>
+          <w:rFonts w:eastAsiaTheme="minorEastAsia"/>
+        </w:rPr>
+        <w:t xml:space="preserve"> </w:t>
+      </w:r>
+      <m:oMath>
+        <m:sSub>
+          <m:sSubPr>
+            <m:ctrlPr>
+              <w:rPr>
+                <w:rFonts w:ascii="Cambria Math" w:eastAsiaTheme="minorEastAsia" w:hAnsi="Cambria Math"/>
+                <w:i/>
+              </w:rPr>
+            </m:ctrlPr>
+          </m:sSubPr>
+          <m:e>
+            <m:r>
+              <w:rPr>
+                <w:rFonts w:ascii="Cambria Math" w:eastAsiaTheme="minorEastAsia" w:hAnsi="Cambria Math"/>
+              </w:rPr>
+              <m:t>L</m:t>
+            </m:r>
+          </m:e>
+          <m:sub>
+            <m:r>
+              <w:rPr>
+                <w:rFonts w:ascii="Cambria Math" w:eastAsiaTheme="minorEastAsia" w:hAnsi="Cambria Math"/>
+              </w:rPr>
+              <m:t>bol, init</m:t>
+            </m:r>
+          </m:sub>
+        </m:sSub>
+      </m:oMath>
+      <w:r>
+        <w:rPr>
+          <w:rFonts w:eastAsiaTheme="minorEastAsia"/>
+        </w:rPr>
+        <w:t xml:space="preserve">. That </w:t>
+      </w:r>
+      <w:r>
+        <w:rPr>
+          <w:rFonts w:eastAsiaTheme="minorEastAsia"/>
+        </w:rPr>
+        <w:t>fractional difference</w:t>
+      </w:r>
+      <w:r>
+        <w:rPr>
+          <w:rFonts w:eastAsiaTheme="minorEastAsia"/>
+        </w:rPr>
+        <w:t xml:space="preserve"> has been</w:t>
+      </w:r>
+      <w:r>
+        <w:rPr>
+          <w:rFonts w:eastAsiaTheme="minorEastAsia"/>
+        </w:rPr>
+        <w:t xml:space="preserve"> plotted for ellipticities in</w:t>
       </w:r>
       <w:r>
         <w:rPr>
@@ -2285,35 +2402,32 @@
         <w:jc w:val="center"/>
         <w:rPr>
           <w:rFonts w:eastAsiaTheme="minorEastAsia"/>
-          <w:b/>
-          <w:bCs/>
-        </w:rPr>
-      </w:pPr>
-      <w:r>
-        <w:rPr>
-          <w:rFonts w:eastAsiaTheme="minorEastAsia"/>
-          <w:b/>
-          <w:bCs/>
-        </w:rPr>
-        <w:t>PICTURE OF SOURCE</w:t>
-      </w:r>
-      <w:r>
-        <w:rPr>
-          <w:rFonts w:eastAsiaTheme="minorEastAsia"/>
-          <w:b/>
-          <w:bCs/>
-        </w:rPr>
-        <w:t>, bigger labels</w:t>
-      </w:r>
-    </w:p>
-    <w:p>
-      <w:pPr>
-        <w:spacing w:after="0"/>
-        <w:jc w:val="center"/>
-        <w:rPr>
-          <w:rFonts w:eastAsiaTheme="minorEastAsia"/>
-        </w:rPr>
-      </w:pPr>
+        </w:rPr>
+      </w:pPr>
+      <w:r>
+        <w:rPr>
+          <w:rFonts w:eastAsiaTheme="minorEastAsia"/>
+        </w:rPr>
+        <w:t>The source image is a circular distribution of pixels with radius 30 pixels</w:t>
+      </w:r>
+      <w:r>
+        <w:rPr>
+          <w:rFonts w:eastAsiaTheme="minorEastAsia"/>
+        </w:rPr>
+        <w:t xml:space="preserve">, all of which have </w:t>
+      </w:r>
+      <w:r>
+        <w:rPr>
+          <w:rFonts w:eastAsiaTheme="minorEastAsia"/>
+        </w:rPr>
+        <w:t>RGB set to (1, 0, 0)</w:t>
+      </w:r>
+      <w:r>
+        <w:rPr>
+          <w:rFonts w:eastAsiaTheme="minorEastAsia"/>
+        </w:rPr>
+        <w:t>.</w:t>
+      </w:r>
     </w:p>
     <w:p>
       <w:pPr>

</xml_diff>

<commit_message>
Clearing up, error analysis, figures
Most of it done now. Need to do one more analysis:

--- trying to fix the systematic for magnification, try subtracting value it converges to for high N, then plot on log log, could be straight then, if so, get gradient, renormalize.
--- Analyse the artefacts on magnification map
--- Analyse and improve error analysis for ratio of radii vs planet radius in lensing, small error lurking there somewhere
--- produce final figure for two heavy body transit and analyse systematic on that
--- finish writing readme with latest used parameters
--- finish putting all figures on and complete all captions

Tomorrow morning!
</commit_message>
<xml_diff>
--- a/Project_completed/Write up/SC grav. lensing project report.docx
+++ b/Project_completed/Write up/SC grav. lensing project report.docx
@@ -475,21 +475,7 @@
     </w:p>
     <w:p>
       <w:pPr>
-        <w:rPr>
-          <w:rFonts w:eastAsiaTheme="minorEastAsia"/>
-        </w:rPr>
-      </w:pPr>
-    </w:p>
-    <w:p>
-      <w:pPr>
-        <w:rPr>
-          <w:rFonts w:eastAsiaTheme="minorEastAsia"/>
-        </w:rPr>
-      </w:pPr>
-    </w:p>
-    <w:p>
-      <w:pPr>
-        <w:jc w:val="center"/>
+        <w:spacing w:after="0"/>
         <w:rPr>
           <w:rFonts w:eastAsiaTheme="minorEastAsia"/>
         </w:rPr>
@@ -501,10 +487,10 @@
         </w:rPr>
         <w:lastRenderedPageBreak/>
         <w:drawing>
-          <wp:inline distT="0" distB="0" distL="0" distR="0" wp14:anchorId="308C1828" wp14:editId="42BFD41B">
-            <wp:extent cx="5889625" cy="2667000"/>
-            <wp:effectExtent l="0" t="0" r="0" b="0"/>
-            <wp:docPr id="9" name="Picture 9" descr="A picture containing background pattern&#10;&#10;Description automatically generated"/>
+          <wp:inline distT="0" distB="0" distL="0" distR="0" wp14:anchorId="0142B825" wp14:editId="367A6215">
+            <wp:extent cx="5957889" cy="2941320"/>
+            <wp:effectExtent l="0" t="0" r="5080" b="0"/>
+            <wp:docPr id="8" name="Picture 8" descr="Chart&#10;&#10;Description automatically generated"/>
             <wp:cNvGraphicFramePr>
               <a:graphicFrameLocks xmlns:a="http://schemas.openxmlformats.org/drawingml/2006/main" noChangeAspect="1"/>
             </wp:cNvGraphicFramePr>
@@ -512,24 +498,85 @@
               <a:graphicData uri="http://schemas.openxmlformats.org/drawingml/2006/picture">
                 <pic:pic xmlns:pic="http://schemas.openxmlformats.org/drawingml/2006/picture">
                   <pic:nvPicPr>
-                    <pic:cNvPr id="9" name="Picture 9" descr="A picture containing background pattern&#10;&#10;Description automatically generated"/>
+                    <pic:cNvPr id="8" name="Picture 8" descr="Chart&#10;&#10;Description automatically generated"/>
                     <pic:cNvPicPr/>
                   </pic:nvPicPr>
-                  <pic:blipFill rotWithShape="1">
-                    <a:blip r:embed="rId7" cstate="print">
+                  <pic:blipFill>
+                    <a:blip r:embed="rId7">
                       <a:extLst>
                         <a:ext uri="{28A0092B-C50C-407E-A947-70E740481C1C}">
                           <a14:useLocalDpi xmlns:a14="http://schemas.microsoft.com/office/drawing/2010/main" val="0"/>
                         </a:ext>
                       </a:extLst>
                     </a:blip>
-                    <a:srcRect l="12630" t="14043" r="9861" b="13263"/>
+                    <a:stretch>
+                      <a:fillRect/>
+                    </a:stretch>
+                  </pic:blipFill>
+                  <pic:spPr>
+                    <a:xfrm>
+                      <a:off x="0" y="0"/>
+                      <a:ext cx="5960996" cy="2942854"/>
+                    </a:xfrm>
+                    <a:prstGeom prst="rect">
+                      <a:avLst/>
+                    </a:prstGeom>
+                  </pic:spPr>
+                </pic:pic>
+              </a:graphicData>
+            </a:graphic>
+          </wp:inline>
+        </w:drawing>
+      </w:r>
+    </w:p>
+    <w:p>
+      <w:pPr>
+        <w:rPr>
+          <w:rFonts w:eastAsiaTheme="minorEastAsia"/>
+        </w:rPr>
+      </w:pPr>
+    </w:p>
+    <w:p>
+      <w:pPr>
+        <w:rPr>
+          <w:rFonts w:eastAsiaTheme="minorEastAsia"/>
+        </w:rPr>
+      </w:pPr>
+      <w:r>
+        <w:rPr>
+          <w:rFonts w:eastAsiaTheme="minorEastAsia"/>
+          <w:noProof/>
+        </w:rPr>
+        <w:drawing>
+          <wp:inline distT="0" distB="0" distL="0" distR="0" wp14:anchorId="5A58032B" wp14:editId="31A2DD24">
+            <wp:extent cx="5896317" cy="2910840"/>
+            <wp:effectExtent l="0" t="0" r="9525" b="3810"/>
+            <wp:docPr id="5" name="Picture 5" descr="Chart, line chart&#10;&#10;Description automatically generated"/>
+            <wp:cNvGraphicFramePr>
+              <a:graphicFrameLocks xmlns:a="http://schemas.openxmlformats.org/drawingml/2006/main" noChangeAspect="1"/>
+            </wp:cNvGraphicFramePr>
+            <a:graphic xmlns:a="http://schemas.openxmlformats.org/drawingml/2006/main">
+              <a:graphicData uri="http://schemas.openxmlformats.org/drawingml/2006/picture">
+                <pic:pic xmlns:pic="http://schemas.openxmlformats.org/drawingml/2006/picture">
+                  <pic:nvPicPr>
+                    <pic:cNvPr id="5" name="Picture 5" descr="Chart, line chart&#10;&#10;Description automatically generated"/>
+                    <pic:cNvPicPr/>
+                  </pic:nvPicPr>
+                  <pic:blipFill rotWithShape="1">
+                    <a:blip r:embed="rId8" cstate="print">
+                      <a:extLst>
+                        <a:ext uri="{28A0092B-C50C-407E-A947-70E740481C1C}">
+                          <a14:useLocalDpi xmlns:a14="http://schemas.microsoft.com/office/drawing/2010/main" val="0"/>
+                        </a:ext>
+                      </a:extLst>
+                    </a:blip>
+                    <a:srcRect l="6249" t="11290" r="9727" b="2800"/>
                     <a:stretch/>
                   </pic:blipFill>
                   <pic:spPr bwMode="auto">
                     <a:xfrm>
                       <a:off x="0" y="0"/>
-                      <a:ext cx="5892704" cy="2668394"/>
+                      <a:ext cx="5902905" cy="2914092"/>
                     </a:xfrm>
                     <a:prstGeom prst="rect">
                       <a:avLst/>
@@ -562,7 +609,293 @@
         <w:rPr>
           <w:rFonts w:eastAsiaTheme="minorEastAsia"/>
         </w:rPr>
-        <w:t>Figure.2</w:t>
+        <w:t>Figure 2 – Convergence study of magnification</w:t>
+      </w:r>
+      <w:r>
+        <w:rPr>
+          <w:rFonts w:eastAsiaTheme="minorEastAsia"/>
+        </w:rPr>
+        <w:t>.</w:t>
+      </w:r>
+    </w:p>
+    <w:p>
+      <w:pPr>
+        <w:jc w:val="center"/>
+        <w:rPr>
+          <w:rFonts w:eastAsiaTheme="minorEastAsia"/>
+        </w:rPr>
+      </w:pPr>
+      <w:r>
+        <w:rPr>
+          <w:rFonts w:eastAsiaTheme="minorEastAsia"/>
+        </w:rPr>
+        <w:t>Magnification</w:t>
+      </w:r>
+    </w:p>
+    <w:p>
+      <w:pPr>
+        <w:jc w:val="center"/>
+        <w:rPr>
+          <w:rFonts w:eastAsiaTheme="minorEastAsia"/>
+        </w:rPr>
+      </w:pPr>
+    </w:p>
+    <w:p>
+      <w:pPr>
+        <w:rPr>
+          <w:rFonts w:eastAsiaTheme="minorEastAsia"/>
+        </w:rPr>
+      </w:pPr>
+      <w:r>
+        <w:rPr>
+          <w:rFonts w:eastAsiaTheme="minorEastAsia"/>
+          <w:noProof/>
+        </w:rPr>
+        <w:lastRenderedPageBreak/>
+        <w:drawing>
+          <wp:inline distT="0" distB="0" distL="0" distR="0" wp14:anchorId="61355B23" wp14:editId="2F4E676A">
+            <wp:extent cx="6096726" cy="2065020"/>
+            <wp:effectExtent l="0" t="0" r="0" b="0"/>
+            <wp:docPr id="12" name="Picture 12" descr="A picture containing chart&#10;&#10;Description automatically generated"/>
+            <wp:cNvGraphicFramePr>
+              <a:graphicFrameLocks xmlns:a="http://schemas.openxmlformats.org/drawingml/2006/main" noChangeAspect="1"/>
+            </wp:cNvGraphicFramePr>
+            <a:graphic xmlns:a="http://schemas.openxmlformats.org/drawingml/2006/main">
+              <a:graphicData uri="http://schemas.openxmlformats.org/drawingml/2006/picture">
+                <pic:pic xmlns:pic="http://schemas.openxmlformats.org/drawingml/2006/picture">
+                  <pic:nvPicPr>
+                    <pic:cNvPr id="12" name="Picture 12" descr="A picture containing chart&#10;&#10;Description automatically generated"/>
+                    <pic:cNvPicPr/>
+                  </pic:nvPicPr>
+                  <pic:blipFill rotWithShape="1">
+                    <a:blip r:embed="rId9" cstate="print">
+                      <a:extLst>
+                        <a:ext uri="{28A0092B-C50C-407E-A947-70E740481C1C}">
+                          <a14:useLocalDpi xmlns:a14="http://schemas.microsoft.com/office/drawing/2010/main" val="0"/>
+                        </a:ext>
+                      </a:extLst>
+                    </a:blip>
+                    <a:srcRect t="16551" r="1086" b="11534"/>
+                    <a:stretch/>
+                  </pic:blipFill>
+                  <pic:spPr bwMode="auto">
+                    <a:xfrm>
+                      <a:off x="0" y="0"/>
+                      <a:ext cx="6099086" cy="2065819"/>
+                    </a:xfrm>
+                    <a:prstGeom prst="rect">
+                      <a:avLst/>
+                    </a:prstGeom>
+                    <a:ln>
+                      <a:noFill/>
+                    </a:ln>
+                    <a:extLst>
+                      <a:ext uri="{53640926-AAD7-44D8-BBD7-CCE9431645EC}">
+                        <a14:shadowObscured xmlns:a14="http://schemas.microsoft.com/office/drawing/2010/main"/>
+                      </a:ext>
+                    </a:extLst>
+                  </pic:spPr>
+                </pic:pic>
+              </a:graphicData>
+            </a:graphic>
+          </wp:inline>
+        </w:drawing>
+      </w:r>
+    </w:p>
+    <w:p>
+      <w:pPr>
+        <w:jc w:val="center"/>
+        <w:rPr>
+          <w:rFonts w:eastAsiaTheme="minorEastAsia"/>
+        </w:rPr>
+      </w:pPr>
+      <w:r>
+        <w:rPr>
+          <w:rFonts w:eastAsiaTheme="minorEastAsia"/>
+        </w:rPr>
+        <w:t xml:space="preserve">Figure 3 - </w:t>
+      </w:r>
+    </w:p>
+    <w:p>
+      <w:pPr>
+        <w:rPr>
+          <w:rFonts w:eastAsiaTheme="minorEastAsia"/>
+        </w:rPr>
+      </w:pPr>
+    </w:p>
+    <w:p>
+      <w:pPr>
+        <w:rPr>
+          <w:rFonts w:eastAsiaTheme="minorEastAsia"/>
+        </w:rPr>
+      </w:pPr>
+    </w:p>
+    <w:p>
+      <w:pPr>
+        <w:rPr>
+          <w:rFonts w:eastAsiaTheme="minorEastAsia"/>
+        </w:rPr>
+      </w:pPr>
+    </w:p>
+    <w:p>
+      <w:pPr>
+        <w:rPr>
+          <w:rFonts w:eastAsiaTheme="minorEastAsia"/>
+        </w:rPr>
+      </w:pPr>
+    </w:p>
+    <w:p>
+      <w:pPr>
+        <w:rPr>
+          <w:rFonts w:eastAsiaTheme="minorEastAsia"/>
+        </w:rPr>
+      </w:pPr>
+    </w:p>
+    <w:p>
+      <w:pPr>
+        <w:rPr>
+          <w:rFonts w:eastAsiaTheme="minorEastAsia"/>
+        </w:rPr>
+      </w:pPr>
+    </w:p>
+    <w:p>
+      <w:pPr>
+        <w:rPr>
+          <w:rFonts w:eastAsiaTheme="minorEastAsia"/>
+        </w:rPr>
+      </w:pPr>
+    </w:p>
+    <w:p>
+      <w:pPr>
+        <w:rPr>
+          <w:rFonts w:eastAsiaTheme="minorEastAsia"/>
+        </w:rPr>
+      </w:pPr>
+    </w:p>
+    <w:p>
+      <w:pPr>
+        <w:rPr>
+          <w:rFonts w:eastAsiaTheme="minorEastAsia"/>
+        </w:rPr>
+      </w:pPr>
+    </w:p>
+    <w:p>
+      <w:pPr>
+        <w:rPr>
+          <w:rFonts w:eastAsiaTheme="minorEastAsia"/>
+        </w:rPr>
+      </w:pPr>
+    </w:p>
+    <w:p>
+      <w:pPr>
+        <w:rPr>
+          <w:rFonts w:eastAsiaTheme="minorEastAsia"/>
+        </w:rPr>
+      </w:pPr>
+    </w:p>
+    <w:p>
+      <w:pPr>
+        <w:rPr>
+          <w:rFonts w:eastAsiaTheme="minorEastAsia"/>
+        </w:rPr>
+      </w:pPr>
+    </w:p>
+    <w:p>
+      <w:pPr>
+        <w:rPr>
+          <w:rFonts w:eastAsiaTheme="minorEastAsia"/>
+        </w:rPr>
+      </w:pPr>
+    </w:p>
+    <w:p>
+      <w:pPr>
+        <w:rPr>
+          <w:rFonts w:eastAsiaTheme="minorEastAsia"/>
+        </w:rPr>
+      </w:pPr>
+    </w:p>
+    <w:p>
+      <w:pPr>
+        <w:jc w:val="center"/>
+        <w:rPr>
+          <w:rFonts w:eastAsiaTheme="minorEastAsia"/>
+        </w:rPr>
+      </w:pPr>
+      <w:r>
+        <w:rPr>
+          <w:rFonts w:eastAsiaTheme="minorEastAsia"/>
+          <w:noProof/>
+        </w:rPr>
+        <w:lastRenderedPageBreak/>
+        <w:drawing>
+          <wp:inline distT="0" distB="0" distL="0" distR="0" wp14:anchorId="0AB29566" wp14:editId="12C1197A">
+            <wp:extent cx="5805180" cy="2644140"/>
+            <wp:effectExtent l="0" t="0" r="5080" b="3810"/>
+            <wp:docPr id="13" name="Picture 13" descr="A picture containing background pattern&#10;&#10;Description automatically generated"/>
+            <wp:cNvGraphicFramePr>
+              <a:graphicFrameLocks xmlns:a="http://schemas.openxmlformats.org/drawingml/2006/main" noChangeAspect="1"/>
+            </wp:cNvGraphicFramePr>
+            <a:graphic xmlns:a="http://schemas.openxmlformats.org/drawingml/2006/main">
+              <a:graphicData uri="http://schemas.openxmlformats.org/drawingml/2006/picture">
+                <pic:pic xmlns:pic="http://schemas.openxmlformats.org/drawingml/2006/picture">
+                  <pic:nvPicPr>
+                    <pic:cNvPr id="13" name="Picture 13" descr="A picture containing background pattern&#10;&#10;Description automatically generated"/>
+                    <pic:cNvPicPr/>
+                  </pic:nvPicPr>
+                  <pic:blipFill rotWithShape="1">
+                    <a:blip r:embed="rId10" cstate="print">
+                      <a:extLst>
+                        <a:ext uri="{28A0092B-C50C-407E-A947-70E740481C1C}">
+                          <a14:useLocalDpi xmlns:a14="http://schemas.microsoft.com/office/drawing/2010/main" val="0"/>
+                        </a:ext>
+                      </a:extLst>
+                    </a:blip>
+                    <a:srcRect l="12364" t="13768" r="9993" b="12987"/>
+                    <a:stretch/>
+                  </pic:blipFill>
+                  <pic:spPr bwMode="auto">
+                    <a:xfrm>
+                      <a:off x="0" y="0"/>
+                      <a:ext cx="5809712" cy="2646204"/>
+                    </a:xfrm>
+                    <a:prstGeom prst="rect">
+                      <a:avLst/>
+                    </a:prstGeom>
+                    <a:ln>
+                      <a:noFill/>
+                    </a:ln>
+                    <a:extLst>
+                      <a:ext uri="{53640926-AAD7-44D8-BBD7-CCE9431645EC}">
+                        <a14:shadowObscured xmlns:a14="http://schemas.microsoft.com/office/drawing/2010/main"/>
+                      </a:ext>
+                    </a:extLst>
+                  </pic:spPr>
+                </pic:pic>
+              </a:graphicData>
+            </a:graphic>
+          </wp:inline>
+        </w:drawing>
+      </w:r>
+    </w:p>
+    <w:p>
+      <w:pPr>
+        <w:spacing w:after="0"/>
+        <w:jc w:val="center"/>
+        <w:rPr>
+          <w:rFonts w:eastAsiaTheme="minorEastAsia"/>
+        </w:rPr>
+      </w:pPr>
+      <w:r>
+        <w:rPr>
+          <w:rFonts w:eastAsiaTheme="minorEastAsia"/>
+        </w:rPr>
+        <w:t>Figure.</w:t>
+      </w:r>
+      <w:r>
+        <w:rPr>
+          <w:rFonts w:eastAsiaTheme="minorEastAsia"/>
+        </w:rPr>
+        <w:t>4</w:t>
       </w:r>
       <w:r>
         <w:rPr>
@@ -1363,84 +1696,37 @@
         <w:jc w:val="center"/>
         <w:rPr>
           <w:rFonts w:eastAsiaTheme="minorEastAsia"/>
-        </w:rPr>
-      </w:pPr>
-    </w:p>
-    <w:p>
-      <w:pPr>
-        <w:jc w:val="center"/>
-        <w:rPr>
-          <w:rFonts w:eastAsiaTheme="minorEastAsia"/>
-        </w:rPr>
-      </w:pPr>
-    </w:p>
-    <w:p>
-      <w:pPr>
-        <w:jc w:val="center"/>
-        <w:rPr>
-          <w:rFonts w:eastAsiaTheme="minorEastAsia"/>
-        </w:rPr>
-      </w:pPr>
-    </w:p>
-    <w:p>
-      <w:pPr>
-        <w:jc w:val="center"/>
-        <w:rPr>
-          <w:rFonts w:eastAsiaTheme="minorEastAsia"/>
-        </w:rPr>
-      </w:pPr>
-    </w:p>
-    <w:p>
-      <w:pPr>
-        <w:jc w:val="center"/>
-        <w:rPr>
-          <w:rFonts w:eastAsiaTheme="minorEastAsia"/>
-        </w:rPr>
-      </w:pPr>
-    </w:p>
-    <w:p>
-      <w:pPr>
-        <w:jc w:val="center"/>
-        <w:rPr>
-          <w:rFonts w:eastAsiaTheme="minorEastAsia"/>
-        </w:rPr>
-      </w:pPr>
-    </w:p>
-    <w:p>
-      <w:pPr>
-        <w:jc w:val="center"/>
-        <w:rPr>
-          <w:rFonts w:eastAsiaTheme="minorEastAsia"/>
-        </w:rPr>
-      </w:pPr>
-    </w:p>
-    <w:p>
-      <w:pPr>
-        <w:jc w:val="center"/>
-        <w:rPr>
-          <w:rFonts w:eastAsiaTheme="minorEastAsia"/>
-        </w:rPr>
-      </w:pPr>
-    </w:p>
-    <w:p>
-      <w:pPr>
-        <w:jc w:val="center"/>
-        <w:rPr>
-          <w:rFonts w:eastAsiaTheme="minorEastAsia"/>
-        </w:rPr>
-      </w:pPr>
-    </w:p>
-    <w:p>
-      <w:pPr>
-        <w:jc w:val="center"/>
-        <w:rPr>
-          <w:rFonts w:eastAsiaTheme="minorEastAsia"/>
-        </w:rPr>
-      </w:pPr>
-    </w:p>
-    <w:p>
-      <w:pPr>
-        <w:jc w:val="center"/>
+          <w:b/>
+          <w:bCs/>
+        </w:rPr>
+      </w:pPr>
+      <w:r>
+        <w:rPr>
+          <w:rFonts w:eastAsiaTheme="minorEastAsia"/>
+          <w:b/>
+          <w:bCs/>
+        </w:rPr>
+        <w:t>BIGGER SCALING</w:t>
+      </w:r>
+    </w:p>
+    <w:p>
+      <w:pPr>
+        <w:jc w:val="center"/>
+        <w:rPr>
+          <w:rFonts w:eastAsiaTheme="minorEastAsia"/>
+        </w:rPr>
+      </w:pPr>
+    </w:p>
+    <w:p>
+      <w:pPr>
+        <w:jc w:val="center"/>
+        <w:rPr>
+          <w:rFonts w:eastAsiaTheme="minorEastAsia"/>
+        </w:rPr>
+      </w:pPr>
+    </w:p>
+    <w:p>
+      <w:pPr>
         <w:rPr>
           <w:rFonts w:eastAsiaTheme="minorEastAsia"/>
         </w:rPr>
@@ -1466,11 +1752,12 @@
           <w:rFonts w:eastAsiaTheme="minorEastAsia"/>
           <w:noProof/>
         </w:rPr>
+        <w:lastRenderedPageBreak/>
         <w:drawing>
-          <wp:inline distT="0" distB="0" distL="0" distR="0" wp14:anchorId="34D558C9" wp14:editId="155FF229">
-            <wp:extent cx="5866772" cy="2682240"/>
-            <wp:effectExtent l="0" t="0" r="635" b="3810"/>
-            <wp:docPr id="10" name="Picture 10" descr="A picture containing text, night sky&#10;&#10;Description automatically generated"/>
+          <wp:inline distT="0" distB="0" distL="0" distR="0" wp14:anchorId="01534614" wp14:editId="05D0FB31">
+            <wp:extent cx="5662229" cy="2598420"/>
+            <wp:effectExtent l="0" t="0" r="0" b="0"/>
+            <wp:docPr id="14" name="Picture 14" descr="A picture containing text, night sky&#10;&#10;Description automatically generated"/>
             <wp:cNvGraphicFramePr>
               <a:graphicFrameLocks xmlns:a="http://schemas.openxmlformats.org/drawingml/2006/main" noChangeAspect="1"/>
             </wp:cNvGraphicFramePr>
@@ -1478,24 +1765,24 @@
               <a:graphicData uri="http://schemas.openxmlformats.org/drawingml/2006/picture">
                 <pic:pic xmlns:pic="http://schemas.openxmlformats.org/drawingml/2006/picture">
                   <pic:nvPicPr>
-                    <pic:cNvPr id="10" name="Picture 10" descr="A picture containing text, night sky&#10;&#10;Description automatically generated"/>
+                    <pic:cNvPr id="14" name="Picture 14" descr="A picture containing text, night sky&#10;&#10;Description automatically generated"/>
                     <pic:cNvPicPr/>
                   </pic:nvPicPr>
                   <pic:blipFill rotWithShape="1">
-                    <a:blip r:embed="rId8" cstate="print">
+                    <a:blip r:embed="rId11" cstate="print">
                       <a:extLst>
                         <a:ext uri="{28A0092B-C50C-407E-A947-70E740481C1C}">
                           <a14:useLocalDpi xmlns:a14="http://schemas.microsoft.com/office/drawing/2010/main" val="0"/>
                         </a:ext>
                       </a:extLst>
                     </a:blip>
-                    <a:srcRect l="12497" t="13768" r="9862" b="12712"/>
+                    <a:srcRect l="12497" t="13492" r="9862" b="12712"/>
                     <a:stretch/>
                   </pic:blipFill>
                   <pic:spPr bwMode="auto">
                     <a:xfrm>
                       <a:off x="0" y="0"/>
-                      <a:ext cx="5876058" cy="2686485"/>
+                      <a:ext cx="5666885" cy="2600557"/>
                     </a:xfrm>
                     <a:prstGeom prst="rect">
                       <a:avLst/>
@@ -1534,7 +1821,19 @@
         <w:rPr>
           <w:rFonts w:eastAsiaTheme="minorEastAsia"/>
         </w:rPr>
-        <w:t xml:space="preserve">Figure.3 </w:t>
+        <w:t>Figure.</w:t>
+      </w:r>
+      <w:r>
+        <w:rPr>
+          <w:rFonts w:eastAsiaTheme="minorEastAsia"/>
+        </w:rPr>
+        <w:t>5</w:t>
+      </w:r>
+      <w:r>
+        <w:rPr>
+          <w:rFonts w:eastAsiaTheme="minorEastAsia"/>
+        </w:rPr>
+        <w:t xml:space="preserve"> </w:t>
       </w:r>
       <w:r>
         <w:rPr>
@@ -1595,7 +1894,37 @@
         <w:rPr>
           <w:rFonts w:eastAsiaTheme="minorEastAsia"/>
         </w:rPr>
-        <w:t>Figure.3.a (LEFT): Original jpg image of Messier 65 (credit: Maciej Tomasz Jarema).</w:t>
+        <w:t>Figure.3.a (LEFT): Original jpg image of Messier 65 (credit: Maciej Tomasz Jarema</w:t>
+      </w:r>
+      <w:r>
+        <w:rPr>
+          <w:rFonts w:eastAsiaTheme="minorEastAsia"/>
+        </w:rPr>
+        <w:t xml:space="preserve">, using </w:t>
+      </w:r>
+      <w:proofErr w:type="spellStart"/>
+      <w:r>
+        <w:rPr>
+          <w:rFonts w:eastAsiaTheme="minorEastAsia"/>
+          <w:b/>
+          <w:bCs/>
+        </w:rPr>
+        <w:t>Bresser</w:t>
+      </w:r>
+      <w:proofErr w:type="spellEnd"/>
+      <w:r>
+        <w:rPr>
+          <w:rFonts w:eastAsiaTheme="minorEastAsia"/>
+          <w:b/>
+          <w:bCs/>
+        </w:rPr>
+        <w:t xml:space="preserve"> Messier</w:t>
+      </w:r>
+      <w:r>
+        <w:rPr>
+          <w:rFonts w:eastAsiaTheme="minorEastAsia"/>
+        </w:rPr>
+        <w:t>).</w:t>
       </w:r>
       <w:r>
         <w:rPr>
@@ -1977,10 +2306,10 @@
         </w:rPr>
         <w:lastRenderedPageBreak/>
         <w:drawing>
-          <wp:inline distT="0" distB="0" distL="0" distR="0" wp14:anchorId="572F0B3E" wp14:editId="7BDFAEE9">
-            <wp:extent cx="6035040" cy="3207757"/>
-            <wp:effectExtent l="0" t="0" r="3810" b="0"/>
-            <wp:docPr id="1" name="Picture 1" descr="Chart&#10;&#10;Description automatically generated"/>
+          <wp:inline distT="0" distB="0" distL="0" distR="0" wp14:anchorId="07BB628B" wp14:editId="4E4AF2D3">
+            <wp:extent cx="5731510" cy="2914015"/>
+            <wp:effectExtent l="0" t="0" r="2540" b="635"/>
+            <wp:docPr id="15" name="Picture 15" descr="Chart&#10;&#10;Description automatically generated"/>
             <wp:cNvGraphicFramePr>
               <a:graphicFrameLocks xmlns:a="http://schemas.openxmlformats.org/drawingml/2006/main" noChangeAspect="1"/>
             </wp:cNvGraphicFramePr>
@@ -1988,36 +2317,29 @@
               <a:graphicData uri="http://schemas.openxmlformats.org/drawingml/2006/picture">
                 <pic:pic xmlns:pic="http://schemas.openxmlformats.org/drawingml/2006/picture">
                   <pic:nvPicPr>
-                    <pic:cNvPr id="1" name="Picture 1" descr="Chart&#10;&#10;Description automatically generated"/>
+                    <pic:cNvPr id="15" name="Picture 15" descr="Chart&#10;&#10;Description automatically generated"/>
                     <pic:cNvPicPr/>
                   </pic:nvPicPr>
-                  <pic:blipFill rotWithShape="1">
-                    <a:blip r:embed="rId9">
+                  <pic:blipFill>
+                    <a:blip r:embed="rId12">
                       <a:extLst>
                         <a:ext uri="{28A0092B-C50C-407E-A947-70E740481C1C}">
                           <a14:useLocalDpi xmlns:a14="http://schemas.microsoft.com/office/drawing/2010/main" val="0"/>
                         </a:ext>
                       </a:extLst>
                     </a:blip>
-                    <a:srcRect l="1" t="992" r="73"/>
-                    <a:stretch/>
+                    <a:stretch>
+                      <a:fillRect/>
+                    </a:stretch>
                   </pic:blipFill>
-                  <pic:spPr bwMode="auto">
+                  <pic:spPr>
                     <a:xfrm>
                       <a:off x="0" y="0"/>
-                      <a:ext cx="6037368" cy="3208995"/>
+                      <a:ext cx="5736055" cy="2916326"/>
                     </a:xfrm>
                     <a:prstGeom prst="rect">
                       <a:avLst/>
                     </a:prstGeom>
-                    <a:ln>
-                      <a:noFill/>
-                    </a:ln>
-                    <a:extLst>
-                      <a:ext uri="{53640926-AAD7-44D8-BBD7-CCE9431645EC}">
-                        <a14:shadowObscured xmlns:a14="http://schemas.microsoft.com/office/drawing/2010/main"/>
-                      </a:ext>
-                    </a:extLst>
                   </pic:spPr>
                 </pic:pic>
               </a:graphicData>
@@ -2038,7 +2360,19 @@
         <w:rPr>
           <w:rFonts w:eastAsiaTheme="minorEastAsia"/>
         </w:rPr>
-        <w:t>Figure.4 – Parameter study, effect of</w:t>
+        <w:t>Figure.</w:t>
+      </w:r>
+      <w:r>
+        <w:rPr>
+          <w:rFonts w:eastAsiaTheme="minorEastAsia"/>
+        </w:rPr>
+        <w:t>6</w:t>
+      </w:r>
+      <w:r>
+        <w:rPr>
+          <w:rFonts w:eastAsiaTheme="minorEastAsia"/>
+        </w:rPr>
+        <w:t xml:space="preserve"> – Parameter study, effect of</w:t>
       </w:r>
       <w:r>
         <w:rPr>
@@ -2130,14 +2464,32 @@
           <w:rPr>
             <w:rFonts w:ascii="Cambria Math" w:eastAsiaTheme="minorEastAsia" w:hAnsi="Cambria Math"/>
           </w:rPr>
-          <m:t>60</m:t>
+          <m:t>30</m:t>
         </m:r>
       </m:oMath>
       <w:r>
         <w:rPr>
           <w:rFonts w:eastAsiaTheme="minorEastAsia"/>
         </w:rPr>
-        <w:t xml:space="preserve"> pixels) has been lensed with varying ellipticities </w:t>
+        <w:t xml:space="preserve"> pixels</w:t>
+      </w:r>
+      <w:r>
+        <w:rPr>
+          <w:rFonts w:eastAsiaTheme="minorEastAsia"/>
+        </w:rPr>
+        <w:t xml:space="preserve">, </w:t>
+      </w:r>
+      <w:r>
+        <w:rPr>
+          <w:rFonts w:eastAsiaTheme="minorEastAsia"/>
+        </w:rPr>
+        <w:t>RGB set to 1, 0, 0</w:t>
+      </w:r>
+      <w:r>
+        <w:rPr>
+          <w:rFonts w:eastAsiaTheme="minorEastAsia"/>
+        </w:rPr>
+        <w:t xml:space="preserve">) has been lensed with varying ellipticities </w:t>
       </w:r>
       <m:oMath>
         <m:r>
@@ -2236,7 +2588,7 @@
               <w:rPr>
                 <w:rFonts w:ascii="Cambria Math" w:eastAsiaTheme="minorEastAsia" w:hAnsi="Cambria Math"/>
               </w:rPr>
-              <m:t>bol, lens</m:t>
+              <m:t>b, l</m:t>
             </m:r>
           </m:sub>
         </m:sSub>
@@ -2276,7 +2628,7 @@
               <w:rPr>
                 <w:rFonts w:ascii="Cambria Math" w:eastAsiaTheme="minorEastAsia" w:hAnsi="Cambria Math"/>
               </w:rPr>
-              <m:t>bol, init</m:t>
+              <m:t>b, i</m:t>
             </m:r>
           </m:sub>
         </m:sSub>
@@ -2285,13 +2637,7 @@
         <w:rPr>
           <w:rFonts w:eastAsiaTheme="minorEastAsia"/>
         </w:rPr>
-        <w:t xml:space="preserve">. That </w:t>
-      </w:r>
-      <w:r>
-        <w:rPr>
-          <w:rFonts w:eastAsiaTheme="minorEastAsia"/>
-        </w:rPr>
-        <w:t>fractional difference</w:t>
+        <w:t>. That fractional difference</w:t>
       </w:r>
       <w:r>
         <w:rPr>
@@ -2404,255 +2750,396 @@
           <w:rFonts w:eastAsiaTheme="minorEastAsia"/>
         </w:rPr>
       </w:pPr>
-      <w:r>
-        <w:rPr>
-          <w:rFonts w:eastAsiaTheme="minorEastAsia"/>
-        </w:rPr>
-        <w:t>The source image is a circular distribution of pixels with radius 30 pixels</w:t>
-      </w:r>
-      <w:r>
-        <w:rPr>
-          <w:rFonts w:eastAsiaTheme="minorEastAsia"/>
-        </w:rPr>
-        <w:t xml:space="preserve">, all of which have </w:t>
-      </w:r>
-      <w:r>
-        <w:rPr>
-          <w:rFonts w:eastAsiaTheme="minorEastAsia"/>
-        </w:rPr>
-        <w:t>RGB set to (1, 0, 0)</w:t>
-      </w:r>
-      <w:r>
-        <w:rPr>
-          <w:rFonts w:eastAsiaTheme="minorEastAsia"/>
-        </w:rPr>
-        <w:t>.</w:t>
-      </w:r>
-    </w:p>
-    <w:p>
-      <w:pPr>
-        <w:spacing w:after="0"/>
-        <w:jc w:val="center"/>
-        <w:rPr>
-          <w:rFonts w:eastAsiaTheme="minorEastAsia"/>
-        </w:rPr>
-      </w:pPr>
-    </w:p>
-    <w:p>
-      <w:pPr>
-        <w:spacing w:after="0"/>
-        <w:jc w:val="center"/>
-        <w:rPr>
-          <w:rFonts w:eastAsiaTheme="minorEastAsia"/>
-        </w:rPr>
-      </w:pPr>
-    </w:p>
-    <w:p>
-      <w:pPr>
-        <w:spacing w:after="0"/>
-        <w:jc w:val="center"/>
-        <w:rPr>
-          <w:rFonts w:eastAsiaTheme="minorEastAsia"/>
-        </w:rPr>
-      </w:pPr>
-    </w:p>
-    <w:p>
-      <w:pPr>
-        <w:spacing w:after="0"/>
-        <w:jc w:val="center"/>
-        <w:rPr>
-          <w:rFonts w:eastAsiaTheme="minorEastAsia"/>
-        </w:rPr>
-      </w:pPr>
-    </w:p>
-    <w:p>
-      <w:pPr>
-        <w:spacing w:after="0"/>
-        <w:jc w:val="center"/>
-        <w:rPr>
-          <w:rFonts w:eastAsiaTheme="minorEastAsia"/>
-        </w:rPr>
-      </w:pPr>
-    </w:p>
-    <w:p>
-      <w:pPr>
-        <w:spacing w:after="0"/>
-        <w:jc w:val="center"/>
-        <w:rPr>
-          <w:rFonts w:eastAsiaTheme="minorEastAsia"/>
-        </w:rPr>
-      </w:pPr>
-    </w:p>
-    <w:p>
-      <w:pPr>
-        <w:spacing w:after="0"/>
-        <w:jc w:val="center"/>
-        <w:rPr>
-          <w:rFonts w:eastAsiaTheme="minorEastAsia"/>
-        </w:rPr>
-      </w:pPr>
-    </w:p>
-    <w:p>
-      <w:pPr>
-        <w:spacing w:after="0"/>
-        <w:jc w:val="center"/>
-        <w:rPr>
-          <w:rFonts w:eastAsiaTheme="minorEastAsia"/>
-        </w:rPr>
-      </w:pPr>
-    </w:p>
-    <w:p>
-      <w:pPr>
-        <w:spacing w:after="0"/>
-        <w:jc w:val="center"/>
-        <w:rPr>
-          <w:rFonts w:eastAsiaTheme="minorEastAsia"/>
-        </w:rPr>
-      </w:pPr>
-    </w:p>
-    <w:p>
-      <w:pPr>
-        <w:spacing w:after="0"/>
-        <w:jc w:val="center"/>
-        <w:rPr>
-          <w:rFonts w:eastAsiaTheme="minorEastAsia"/>
-        </w:rPr>
-      </w:pPr>
-    </w:p>
-    <w:p>
-      <w:pPr>
-        <w:spacing w:after="0"/>
-        <w:jc w:val="center"/>
-        <w:rPr>
-          <w:rFonts w:eastAsiaTheme="minorEastAsia"/>
-        </w:rPr>
-      </w:pPr>
-    </w:p>
-    <w:p>
-      <w:pPr>
-        <w:spacing w:after="0"/>
-        <w:jc w:val="center"/>
-        <w:rPr>
-          <w:rFonts w:eastAsiaTheme="minorEastAsia"/>
-        </w:rPr>
-      </w:pPr>
-    </w:p>
-    <w:p>
-      <w:pPr>
-        <w:spacing w:after="0"/>
-        <w:jc w:val="center"/>
-        <w:rPr>
-          <w:rFonts w:eastAsiaTheme="minorEastAsia"/>
-        </w:rPr>
-      </w:pPr>
-    </w:p>
-    <w:p>
-      <w:pPr>
-        <w:spacing w:after="0"/>
-        <w:jc w:val="center"/>
-        <w:rPr>
-          <w:rFonts w:eastAsiaTheme="minorEastAsia"/>
-        </w:rPr>
-      </w:pPr>
-    </w:p>
-    <w:p>
-      <w:pPr>
-        <w:spacing w:after="0"/>
-        <w:jc w:val="center"/>
-        <w:rPr>
-          <w:rFonts w:eastAsiaTheme="minorEastAsia"/>
-        </w:rPr>
-      </w:pPr>
-    </w:p>
-    <w:p>
-      <w:pPr>
-        <w:spacing w:after="0"/>
-        <w:jc w:val="center"/>
-        <w:rPr>
-          <w:rFonts w:eastAsiaTheme="minorEastAsia"/>
-        </w:rPr>
-      </w:pPr>
-    </w:p>
-    <w:p>
-      <w:pPr>
-        <w:spacing w:after="0"/>
-        <w:jc w:val="center"/>
-        <w:rPr>
-          <w:rFonts w:eastAsiaTheme="minorEastAsia"/>
-        </w:rPr>
-      </w:pPr>
-    </w:p>
-    <w:p>
-      <w:pPr>
-        <w:spacing w:after="0"/>
-        <w:jc w:val="center"/>
-        <w:rPr>
-          <w:rFonts w:eastAsiaTheme="minorEastAsia"/>
-        </w:rPr>
-      </w:pPr>
-    </w:p>
-    <w:p>
-      <w:pPr>
-        <w:spacing w:after="0"/>
-        <w:jc w:val="center"/>
-        <w:rPr>
-          <w:rFonts w:eastAsiaTheme="minorEastAsia"/>
-        </w:rPr>
-      </w:pPr>
-    </w:p>
-    <w:p>
-      <w:pPr>
-        <w:spacing w:after="0"/>
-        <w:jc w:val="center"/>
-        <w:rPr>
-          <w:rFonts w:eastAsiaTheme="minorEastAsia"/>
-        </w:rPr>
-      </w:pPr>
-    </w:p>
-    <w:p>
-      <w:pPr>
-        <w:spacing w:after="0"/>
-        <w:jc w:val="center"/>
-        <w:rPr>
-          <w:rFonts w:eastAsiaTheme="minorEastAsia"/>
-        </w:rPr>
-      </w:pPr>
-    </w:p>
-    <w:p>
-      <w:pPr>
-        <w:spacing w:after="0"/>
-        <w:jc w:val="center"/>
-        <w:rPr>
-          <w:rFonts w:eastAsiaTheme="minorEastAsia"/>
-        </w:rPr>
-      </w:pPr>
-    </w:p>
-    <w:p>
-      <w:pPr>
-        <w:spacing w:after="0"/>
-        <w:jc w:val="center"/>
-        <w:rPr>
-          <w:rFonts w:eastAsiaTheme="minorEastAsia"/>
-        </w:rPr>
-      </w:pPr>
-    </w:p>
-    <w:p>
-      <w:pPr>
-        <w:spacing w:after="0"/>
-        <w:jc w:val="center"/>
-        <w:rPr>
-          <w:rFonts w:eastAsiaTheme="minorEastAsia"/>
-        </w:rPr>
-      </w:pPr>
-    </w:p>
-    <w:p>
-      <w:pPr>
-        <w:spacing w:after="0"/>
-        <w:jc w:val="center"/>
-        <w:rPr>
-          <w:rFonts w:eastAsiaTheme="minorEastAsia"/>
-        </w:rPr>
-      </w:pPr>
+    </w:p>
+    <w:p>
+      <w:pPr>
+        <w:spacing w:after="0"/>
+        <w:jc w:val="center"/>
+        <w:rPr>
+          <w:rFonts w:eastAsiaTheme="minorEastAsia"/>
+        </w:rPr>
+      </w:pPr>
+    </w:p>
+    <w:p>
+      <w:pPr>
+        <w:spacing w:after="0"/>
+        <w:jc w:val="center"/>
+        <w:rPr>
+          <w:rFonts w:eastAsiaTheme="minorEastAsia"/>
+        </w:rPr>
+      </w:pPr>
+    </w:p>
+    <w:p>
+      <w:pPr>
+        <w:spacing w:after="0"/>
+        <w:jc w:val="center"/>
+        <w:rPr>
+          <w:rFonts w:eastAsiaTheme="minorEastAsia"/>
+        </w:rPr>
+      </w:pPr>
+    </w:p>
+    <w:p>
+      <w:pPr>
+        <w:spacing w:after="0"/>
+        <w:jc w:val="center"/>
+        <w:rPr>
+          <w:rFonts w:eastAsiaTheme="minorEastAsia"/>
+        </w:rPr>
+      </w:pPr>
+    </w:p>
+    <w:p>
+      <w:pPr>
+        <w:spacing w:after="0"/>
+        <w:jc w:val="center"/>
+        <w:rPr>
+          <w:rFonts w:eastAsiaTheme="minorEastAsia"/>
+        </w:rPr>
+      </w:pPr>
+    </w:p>
+    <w:p>
+      <w:pPr>
+        <w:spacing w:after="0"/>
+        <w:jc w:val="center"/>
+        <w:rPr>
+          <w:rFonts w:eastAsiaTheme="minorEastAsia"/>
+        </w:rPr>
+      </w:pPr>
+    </w:p>
+    <w:p>
+      <w:pPr>
+        <w:spacing w:after="0"/>
+        <w:jc w:val="center"/>
+        <w:rPr>
+          <w:rFonts w:eastAsiaTheme="minorEastAsia"/>
+        </w:rPr>
+      </w:pPr>
+    </w:p>
+    <w:p>
+      <w:pPr>
+        <w:spacing w:after="0"/>
+        <w:jc w:val="center"/>
+        <w:rPr>
+          <w:rFonts w:eastAsiaTheme="minorEastAsia"/>
+        </w:rPr>
+      </w:pPr>
+    </w:p>
+    <w:p>
+      <w:pPr>
+        <w:spacing w:after="0"/>
+        <w:jc w:val="center"/>
+        <w:rPr>
+          <w:rFonts w:eastAsiaTheme="minorEastAsia"/>
+        </w:rPr>
+      </w:pPr>
+    </w:p>
+    <w:p>
+      <w:pPr>
+        <w:spacing w:after="0"/>
+        <w:jc w:val="center"/>
+        <w:rPr>
+          <w:rFonts w:eastAsiaTheme="minorEastAsia"/>
+        </w:rPr>
+      </w:pPr>
+    </w:p>
+    <w:p>
+      <w:pPr>
+        <w:spacing w:after="0"/>
+        <w:jc w:val="center"/>
+        <w:rPr>
+          <w:rFonts w:eastAsiaTheme="minorEastAsia"/>
+        </w:rPr>
+      </w:pPr>
+    </w:p>
+    <w:p>
+      <w:pPr>
+        <w:spacing w:after="0"/>
+        <w:jc w:val="center"/>
+        <w:rPr>
+          <w:rFonts w:eastAsiaTheme="minorEastAsia"/>
+        </w:rPr>
+      </w:pPr>
+    </w:p>
+    <w:p>
+      <w:pPr>
+        <w:spacing w:after="0"/>
+        <w:jc w:val="center"/>
+        <w:rPr>
+          <w:rFonts w:eastAsiaTheme="minorEastAsia"/>
+        </w:rPr>
+      </w:pPr>
+    </w:p>
+    <w:p>
+      <w:pPr>
+        <w:spacing w:after="0"/>
+        <w:jc w:val="center"/>
+        <w:rPr>
+          <w:rFonts w:eastAsiaTheme="minorEastAsia"/>
+        </w:rPr>
+      </w:pPr>
+    </w:p>
+    <w:p>
+      <w:pPr>
+        <w:spacing w:after="0"/>
+        <w:jc w:val="center"/>
+        <w:rPr>
+          <w:rFonts w:eastAsiaTheme="minorEastAsia"/>
+        </w:rPr>
+      </w:pPr>
+    </w:p>
+    <w:p>
+      <w:pPr>
+        <w:spacing w:after="0"/>
+        <w:jc w:val="center"/>
+        <w:rPr>
+          <w:rFonts w:eastAsiaTheme="minorEastAsia"/>
+        </w:rPr>
+      </w:pPr>
+    </w:p>
+    <w:p>
+      <w:pPr>
+        <w:spacing w:after="0"/>
+        <w:jc w:val="center"/>
+        <w:rPr>
+          <w:rFonts w:eastAsiaTheme="minorEastAsia"/>
+        </w:rPr>
+      </w:pPr>
+    </w:p>
+    <w:p>
+      <w:pPr>
+        <w:spacing w:after="0"/>
+        <w:jc w:val="center"/>
+        <w:rPr>
+          <w:rFonts w:eastAsiaTheme="minorEastAsia"/>
+        </w:rPr>
+      </w:pPr>
+    </w:p>
+    <w:p>
+      <w:pPr>
+        <w:spacing w:after="0"/>
+        <w:jc w:val="center"/>
+        <w:rPr>
+          <w:rFonts w:eastAsiaTheme="minorEastAsia"/>
+        </w:rPr>
+      </w:pPr>
+    </w:p>
+    <w:p>
+      <w:pPr>
+        <w:spacing w:after="0"/>
+        <w:jc w:val="center"/>
+        <w:rPr>
+          <w:rFonts w:eastAsiaTheme="minorEastAsia"/>
+        </w:rPr>
+      </w:pPr>
+    </w:p>
+    <w:p>
+      <w:pPr>
+        <w:spacing w:after="0"/>
+        <w:jc w:val="center"/>
+        <w:rPr>
+          <w:rFonts w:eastAsiaTheme="minorEastAsia"/>
+        </w:rPr>
+      </w:pPr>
+    </w:p>
+    <w:p>
+      <w:pPr>
+        <w:spacing w:after="0"/>
+        <w:jc w:val="center"/>
+        <w:rPr>
+          <w:rFonts w:eastAsiaTheme="minorEastAsia"/>
+        </w:rPr>
+      </w:pPr>
+    </w:p>
+    <w:p>
+      <w:pPr>
+        <w:spacing w:after="0"/>
+        <w:jc w:val="center"/>
+        <w:rPr>
+          <w:rFonts w:eastAsiaTheme="minorEastAsia"/>
+        </w:rPr>
+      </w:pPr>
+    </w:p>
+    <w:p>
+      <w:pPr>
+        <w:spacing w:after="0"/>
+        <w:jc w:val="center"/>
+        <w:rPr>
+          <w:rFonts w:eastAsiaTheme="minorEastAsia"/>
+        </w:rPr>
+      </w:pPr>
+    </w:p>
+    <w:p>
+      <w:pPr>
+        <w:spacing w:after="0"/>
+        <w:jc w:val="center"/>
+        <w:rPr>
+          <w:rFonts w:eastAsiaTheme="minorEastAsia"/>
+        </w:rPr>
+      </w:pPr>
+    </w:p>
+    <w:p>
+      <w:pPr>
+        <w:spacing w:after="0"/>
+        <w:jc w:val="center"/>
+        <w:rPr>
+          <w:rFonts w:eastAsiaTheme="minorEastAsia"/>
+        </w:rPr>
+      </w:pPr>
+      <w:r>
+        <w:rPr>
+          <w:rFonts w:eastAsiaTheme="minorEastAsia"/>
+        </w:rPr>
+        <w:t xml:space="preserve">Figure 7 </w:t>
+      </w:r>
+    </w:p>
+    <w:p>
+      <w:pPr>
+        <w:spacing w:after="0"/>
+        <w:jc w:val="center"/>
+        <w:rPr>
+          <w:rFonts w:eastAsiaTheme="minorEastAsia"/>
+        </w:rPr>
+      </w:pPr>
+    </w:p>
+    <w:p>
+      <w:pPr>
+        <w:spacing w:after="0"/>
+        <w:jc w:val="center"/>
+        <w:rPr>
+          <w:rFonts w:eastAsiaTheme="minorEastAsia"/>
+        </w:rPr>
+      </w:pPr>
+    </w:p>
+    <w:p>
+      <w:pPr>
+        <w:spacing w:after="0"/>
+        <w:jc w:val="center"/>
+        <w:rPr>
+          <w:rFonts w:eastAsiaTheme="minorEastAsia"/>
+        </w:rPr>
+      </w:pPr>
+    </w:p>
+    <w:p>
+      <w:pPr>
+        <w:spacing w:after="0"/>
+        <w:jc w:val="center"/>
+        <w:rPr>
+          <w:rFonts w:eastAsiaTheme="minorEastAsia"/>
+        </w:rPr>
+      </w:pPr>
+    </w:p>
+    <w:p>
+      <w:pPr>
+        <w:spacing w:after="0"/>
+        <w:jc w:val="center"/>
+        <w:rPr>
+          <w:rFonts w:eastAsiaTheme="minorEastAsia"/>
+        </w:rPr>
+      </w:pPr>
+    </w:p>
+    <w:p>
+      <w:pPr>
+        <w:spacing w:after="0"/>
+        <w:jc w:val="center"/>
+        <w:rPr>
+          <w:rFonts w:eastAsiaTheme="minorEastAsia"/>
+        </w:rPr>
+      </w:pPr>
+    </w:p>
+    <w:p>
+      <w:pPr>
+        <w:spacing w:after="0"/>
+        <w:jc w:val="center"/>
+        <w:rPr>
+          <w:rFonts w:eastAsiaTheme="minorEastAsia"/>
+        </w:rPr>
+      </w:pPr>
+    </w:p>
+    <w:p>
+      <w:pPr>
+        <w:spacing w:after="0"/>
+        <w:jc w:val="center"/>
+        <w:rPr>
+          <w:rFonts w:eastAsiaTheme="minorEastAsia"/>
+        </w:rPr>
+      </w:pPr>
+    </w:p>
+    <w:p>
+      <w:pPr>
+        <w:spacing w:after="0"/>
+        <w:jc w:val="center"/>
+        <w:rPr>
+          <w:rFonts w:eastAsiaTheme="minorEastAsia"/>
+        </w:rPr>
+      </w:pPr>
+    </w:p>
+    <w:p>
+      <w:pPr>
+        <w:spacing w:after="0"/>
+        <w:jc w:val="center"/>
+        <w:rPr>
+          <w:rFonts w:eastAsiaTheme="minorEastAsia"/>
+        </w:rPr>
+      </w:pPr>
+    </w:p>
+    <w:p>
+      <w:pPr>
+        <w:spacing w:after="0"/>
+        <w:jc w:val="center"/>
+        <w:rPr>
+          <w:rFonts w:eastAsiaTheme="minorEastAsia"/>
+        </w:rPr>
+      </w:pPr>
+    </w:p>
+    <w:p>
+      <w:pPr>
+        <w:spacing w:after="0"/>
+        <w:jc w:val="center"/>
+        <w:rPr>
+          <w:rFonts w:eastAsiaTheme="minorEastAsia"/>
+        </w:rPr>
+      </w:pPr>
+    </w:p>
+    <w:p>
+      <w:pPr>
+        <w:spacing w:after="0"/>
+        <w:jc w:val="center"/>
+        <w:rPr>
+          <w:rFonts w:eastAsiaTheme="minorEastAsia"/>
+        </w:rPr>
+      </w:pPr>
+    </w:p>
+    <w:p>
+      <w:pPr>
+        <w:spacing w:after="0"/>
+        <w:jc w:val="center"/>
+        <w:rPr>
+          <w:rFonts w:eastAsiaTheme="minorEastAsia"/>
+        </w:rPr>
+      </w:pPr>
+    </w:p>
+    <w:p>
+      <w:pPr>
+        <w:spacing w:after="0"/>
+        <w:jc w:val="center"/>
+        <w:rPr>
+          <w:rFonts w:eastAsiaTheme="minorEastAsia"/>
+        </w:rPr>
+      </w:pPr>
+    </w:p>
+    <w:p>
+      <w:pPr>
+        <w:spacing w:after="0"/>
+        <w:jc w:val="center"/>
+        <w:rPr>
+          <w:rFonts w:eastAsiaTheme="minorEastAsia"/>
+        </w:rPr>
+      </w:pPr>
+      <w:r>
+        <w:rPr>
+          <w:rFonts w:eastAsiaTheme="minorEastAsia"/>
+        </w:rPr>
+        <w:t xml:space="preserve">Figure 8 </w:t>
+      </w:r>
     </w:p>
     <w:sectPr>
       <w:pgSz w:w="11906" w:h="16838"/>
@@ -3066,7 +3553,6 @@
   <w:style w:type="character" w:default="1" w:styleId="DefaultParagraphFont">
     <w:name w:val="Default Paragraph Font"/>
     <w:uiPriority w:val="1"/>
-    <w:semiHidden/>
     <w:unhideWhenUsed/>
   </w:style>
   <w:style w:type="table" w:default="1" w:styleId="TableNormal">

</xml_diff>